<commit_message>
Arrange Role & Job
</commit_message>
<xml_diff>
--- a/report.docx
+++ b/report.docx
@@ -374,34 +374,12 @@
       <w:pPr>
         <w:jc w:val="center"/>
         <w:rPr>
-          <w:rFonts w:ascii="Times New Roman" w:hAnsi="Times New Roman" w:cs="Times New Roman"/>
-          <w:b/>
-          <w:bCs/>
-          <w:sz w:val="40"/>
-          <w:szCs w:val="40"/>
-          <w:vertAlign w:val="subscript"/>
-        </w:rPr>
-      </w:pPr>
-      <w:r>
-        <w:rPr>
           <w:rFonts w:ascii="Times New Roman" w:hAnsi="Times New Roman"/>
           <w:sz w:val="40"/>
           <w:szCs w:val="40"/>
           <w:vertAlign w:val="subscript"/>
         </w:rPr>
-        <w:t xml:space="preserve">Giáo viên hướng dẫn:  </w:t>
-      </w:r>
-      <w:r>
-        <w:rPr>
-          <w:rFonts w:ascii="Times New Roman" w:hAnsi="Times New Roman"/>
-          <w:b/>
-          <w:bCs/>
-          <w:sz w:val="40"/>
-          <w:szCs w:val="40"/>
-          <w:vertAlign w:val="subscript"/>
-        </w:rPr>
-        <w:t>Lê Viết Long, Phạm Tuấn Sơn, Nguyễn Thị Thanh Huyền</w:t>
-      </w:r>
+      </w:pPr>
     </w:p>
     <w:p>
       <w:pPr>
@@ -416,17 +394,6 @@
           <w:vertAlign w:val="subscript"/>
         </w:rPr>
       </w:pPr>
-      <w:r>
-        <w:rPr>
-          <w:b/>
-          <w:bCs/>
-          <w:sz w:val="40"/>
-          <w:szCs w:val="40"/>
-          <w:u w:val="single"/>
-          <w:vertAlign w:val="subscript"/>
-        </w:rPr>
-        <w:t xml:space="preserve"> </w:t>
-      </w:r>
     </w:p>
     <w:p>
       <w:pPr>
@@ -729,13 +696,7 @@
       </w:pPr>
       <w:r>
         <w:lastRenderedPageBreak/>
-        <w:t>T</w:t>
-      </w:r>
-      <w:r>
-        <w:t>ổ</w:t>
-      </w:r>
-      <w:r>
-        <w:t>ng quan</w:t>
+        <w:t>Tổng quan</w:t>
       </w:r>
     </w:p>
     <w:p>
@@ -747,19 +708,7 @@
         </w:numPr>
       </w:pPr>
       <w:r>
-        <w:t>Mô t</w:t>
-      </w:r>
-      <w:r>
-        <w:t>ả</w:t>
-      </w:r>
-      <w:r>
-        <w:t xml:space="preserve"> đ</w:t>
-      </w:r>
-      <w:r>
-        <w:t>ồ</w:t>
-      </w:r>
-      <w:r>
-        <w:t xml:space="preserve"> án</w:t>
+        <w:t>Mô tả đồ án</w:t>
       </w:r>
     </w:p>
     <w:p>
@@ -773,16 +722,8 @@
         <w:rPr>
           <w:lang w:val="en-US"/>
         </w:rPr>
-        <w:t xml:space="preserve">Write </w:t>
-      </w:r>
-      <w:proofErr w:type="spellStart"/>
-      <w:r>
-        <w:rPr>
-          <w:lang w:val="en-US"/>
-        </w:rPr>
-        <w:t>sthing</w:t>
-      </w:r>
-      <w:proofErr w:type="spellEnd"/>
+        <w:t>(Khoa)</w:t>
+      </w:r>
     </w:p>
     <w:p>
       <w:pPr>
@@ -802,35 +743,7 @@
           <w:sz w:val="32"/>
           <w:szCs w:val="32"/>
         </w:rPr>
-        <w:t>Đánh giá m</w:t>
-      </w:r>
-      <w:r>
-        <w:rPr>
-          <w:sz w:val="32"/>
-          <w:szCs w:val="32"/>
-        </w:rPr>
-        <w:t>ứ</w:t>
-      </w:r>
-      <w:r>
-        <w:rPr>
-          <w:sz w:val="32"/>
-          <w:szCs w:val="32"/>
-        </w:rPr>
-        <w:t>c đ</w:t>
-      </w:r>
-      <w:r>
-        <w:rPr>
-          <w:sz w:val="32"/>
-          <w:szCs w:val="32"/>
-        </w:rPr>
-        <w:t>ộ</w:t>
-      </w:r>
-      <w:r>
-        <w:rPr>
-          <w:sz w:val="32"/>
-          <w:szCs w:val="32"/>
-        </w:rPr>
-        <w:t xml:space="preserve"> hoàn thành </w:t>
+        <w:t xml:space="preserve">Đánh giá mức độ hoàn thành </w:t>
       </w:r>
     </w:p>
     <w:p>
@@ -842,37 +755,7 @@
         </w:numPr>
       </w:pPr>
       <w:r>
-        <w:t>M</w:t>
-      </w:r>
-      <w:r>
-        <w:t>ứ</w:t>
-      </w:r>
-      <w:r>
-        <w:t>c đ</w:t>
-      </w:r>
-      <w:r>
-        <w:t>ộ</w:t>
-      </w:r>
-      <w:r>
-        <w:t xml:space="preserve"> hoàn thành t</w:t>
-      </w:r>
-      <w:r>
-        <w:t>ổ</w:t>
-      </w:r>
-      <w:r>
-        <w:t>ng th</w:t>
-      </w:r>
-      <w:r>
-        <w:t>ể</w:t>
-      </w:r>
-      <w:r>
-        <w:t xml:space="preserve"> đ</w:t>
-      </w:r>
-      <w:r>
-        <w:t>ồ</w:t>
-      </w:r>
-      <w:r>
-        <w:t xml:space="preserve"> án: 100%</w:t>
+        <w:t>Mức độ hoàn thành tổng thể đồ án: 100%</w:t>
       </w:r>
     </w:p>
     <w:p>
@@ -884,31 +767,7 @@
         </w:numPr>
       </w:pPr>
       <w:r>
-        <w:t>M</w:t>
-      </w:r>
-      <w:r>
-        <w:t>ứ</w:t>
-      </w:r>
-      <w:r>
-        <w:t>c đ</w:t>
-      </w:r>
-      <w:r>
-        <w:t>ộ</w:t>
-      </w:r>
-      <w:r>
-        <w:t xml:space="preserve"> hoàn thành t</w:t>
-      </w:r>
-      <w:r>
-        <w:t>ừ</w:t>
-      </w:r>
-      <w:r>
-        <w:t>ng yêu c</w:t>
-      </w:r>
-      <w:r>
-        <w:t>ầ</w:t>
-      </w:r>
-      <w:r>
-        <w:t>u</w:t>
+        <w:t>Mức độ hoàn thành từng yêu cầu</w:t>
       </w:r>
     </w:p>
     <w:p>
@@ -961,13 +820,7 @@
               <w:spacing w:line="240" w:lineRule="auto"/>
             </w:pPr>
             <w:r>
-              <w:t>Yêu c</w:t>
-            </w:r>
-            <w:r>
-              <w:t>ầ</w:t>
-            </w:r>
-            <w:r>
-              <w:t>u</w:t>
+              <w:t>Yêu cầu</w:t>
             </w:r>
           </w:p>
         </w:tc>
@@ -995,19 +848,7 @@
               <w:spacing w:line="240" w:lineRule="auto"/>
             </w:pPr>
             <w:r>
-              <w:t>M</w:t>
-            </w:r>
-            <w:r>
-              <w:t>ứ</w:t>
-            </w:r>
-            <w:r>
-              <w:t>c đ</w:t>
-            </w:r>
-            <w:r>
-              <w:t>ộ</w:t>
-            </w:r>
-            <w:r>
-              <w:t xml:space="preserve"> hoàn thành</w:t>
+              <w:t>Mức độ hoàn thành</w:t>
             </w:r>
           </w:p>
         </w:tc>
@@ -1035,25 +876,7 @@
               <w:spacing w:line="240" w:lineRule="auto"/>
             </w:pPr>
             <w:r>
-              <w:t>Ngư</w:t>
-            </w:r>
-            <w:r>
-              <w:t>ờ</w:t>
-            </w:r>
-            <w:r>
-              <w:t>i th</w:t>
-            </w:r>
-            <w:r>
-              <w:t>ự</w:t>
-            </w:r>
-            <w:r>
-              <w:t>c hi</w:t>
-            </w:r>
-            <w:r>
-              <w:t>ệ</w:t>
-            </w:r>
-            <w:r>
-              <w:t>n</w:t>
+              <w:t>Người thực hiện</w:t>
             </w:r>
           </w:p>
         </w:tc>
@@ -1083,31 +906,7 @@
               <w:spacing w:line="240" w:lineRule="auto"/>
             </w:pPr>
             <w:r>
-              <w:t>T</w:t>
-            </w:r>
-            <w:r>
-              <w:t>ạ</w:t>
-            </w:r>
-            <w:r>
-              <w:t>o và th</w:t>
-            </w:r>
-            <w:r>
-              <w:t>ự</w:t>
-            </w:r>
-            <w:r>
-              <w:t>c thi l</w:t>
-            </w:r>
-            <w:r>
-              <w:t>ệ</w:t>
-            </w:r>
-            <w:r>
-              <w:t>nh trong ti</w:t>
-            </w:r>
-            <w:r>
-              <w:t>ế</w:t>
-            </w:r>
-            <w:r>
-              <w:t>n trình con</w:t>
+              <w:t>Tạo và thực thi lệnh trong tiến trình con</w:t>
             </w:r>
           </w:p>
         </w:tc>
@@ -1161,7 +960,16 @@
                 <w:between w:val="nil"/>
               </w:pBdr>
               <w:spacing w:line="240" w:lineRule="auto"/>
+              <w:rPr>
+                <w:lang w:val="en-US"/>
+              </w:rPr>
             </w:pPr>
+            <w:r>
+              <w:rPr>
+                <w:lang w:val="en-US"/>
+              </w:rPr>
+              <w:t>Long</w:t>
+            </w:r>
           </w:p>
         </w:tc>
       </w:tr>
@@ -1190,37 +998,7 @@
               <w:spacing w:line="240" w:lineRule="auto"/>
             </w:pPr>
             <w:r>
-              <w:t>Lưu l</w:t>
-            </w:r>
-            <w:r>
-              <w:t>ị</w:t>
-            </w:r>
-            <w:r>
-              <w:t>ch s</w:t>
-            </w:r>
-            <w:r>
-              <w:t>ử</w:t>
-            </w:r>
-            <w:r>
-              <w:t xml:space="preserve"> th</w:t>
-            </w:r>
-            <w:r>
-              <w:t>ự</w:t>
-            </w:r>
-            <w:r>
-              <w:t>c hi</w:t>
-            </w:r>
-            <w:r>
-              <w:t>ệ</w:t>
-            </w:r>
-            <w:r>
-              <w:t>n l</w:t>
-            </w:r>
-            <w:r>
-              <w:t>ệ</w:t>
-            </w:r>
-            <w:r>
-              <w:t>nh</w:t>
+              <w:t>Lưu lịch sử thực hiện lệnh</w:t>
             </w:r>
           </w:p>
         </w:tc>
@@ -1267,7 +1045,16 @@
                 <w:between w:val="nil"/>
               </w:pBdr>
               <w:spacing w:line="240" w:lineRule="auto"/>
+              <w:rPr>
+                <w:lang w:val="en-US"/>
+              </w:rPr>
             </w:pPr>
+            <w:r>
+              <w:rPr>
+                <w:lang w:val="en-US"/>
+              </w:rPr>
+              <w:t>Khoa</w:t>
+            </w:r>
           </w:p>
         </w:tc>
       </w:tr>
@@ -1296,31 +1083,7 @@
               <w:spacing w:line="240" w:lineRule="auto"/>
             </w:pPr>
             <w:r>
-              <w:t>Đi</w:t>
-            </w:r>
-            <w:r>
-              <w:t>ề</w:t>
-            </w:r>
-            <w:r>
-              <w:t>u hư</w:t>
-            </w:r>
-            <w:r>
-              <w:t>ớ</w:t>
-            </w:r>
-            <w:r>
-              <w:t>ng nh</w:t>
-            </w:r>
-            <w:r>
-              <w:t>ậ</w:t>
-            </w:r>
-            <w:r>
-              <w:t>p và xu</w:t>
-            </w:r>
-            <w:r>
-              <w:t>ấ</w:t>
-            </w:r>
-            <w:r>
-              <w:t>t</w:t>
+              <w:t>Điều hướng nhập và xuất</w:t>
             </w:r>
           </w:p>
         </w:tc>
@@ -1367,7 +1130,16 @@
                 <w:between w:val="nil"/>
               </w:pBdr>
               <w:spacing w:line="240" w:lineRule="auto"/>
+              <w:rPr>
+                <w:lang w:val="en-US"/>
+              </w:rPr>
             </w:pPr>
+            <w:r>
+              <w:rPr>
+                <w:lang w:val="en-US"/>
+              </w:rPr>
+              <w:t>Bảo</w:t>
+            </w:r>
           </w:p>
         </w:tc>
       </w:tr>
@@ -1396,19 +1168,7 @@
               <w:spacing w:line="240" w:lineRule="auto"/>
             </w:pPr>
             <w:r>
-              <w:t>Các ti</w:t>
-            </w:r>
-            <w:r>
-              <w:t>ế</w:t>
-            </w:r>
-            <w:r>
-              <w:t>n trình giao ti</w:t>
-            </w:r>
-            <w:r>
-              <w:t>ế</w:t>
-            </w:r>
-            <w:r>
-              <w:t>p thông qua pipe</w:t>
+              <w:t>Các tiến trình giao tiếp thông qua pipe</w:t>
             </w:r>
           </w:p>
         </w:tc>
@@ -1455,7 +1215,16 @@
                 <w:between w:val="nil"/>
               </w:pBdr>
               <w:spacing w:line="240" w:lineRule="auto"/>
+              <w:rPr>
+                <w:lang w:val="en-US"/>
+              </w:rPr>
             </w:pPr>
+            <w:r>
+              <w:rPr>
+                <w:lang w:val="en-US"/>
+              </w:rPr>
+              <w:t>Khoa, Bảo</w:t>
+            </w:r>
           </w:p>
         </w:tc>
       </w:tr>
@@ -1478,35 +1247,7 @@
           <w:sz w:val="32"/>
           <w:szCs w:val="32"/>
         </w:rPr>
-        <w:t>Đánh giá m</w:t>
-      </w:r>
-      <w:r>
-        <w:rPr>
-          <w:sz w:val="32"/>
-          <w:szCs w:val="32"/>
-        </w:rPr>
-        <w:t>ứ</w:t>
-      </w:r>
-      <w:r>
-        <w:rPr>
-          <w:sz w:val="32"/>
-          <w:szCs w:val="32"/>
-        </w:rPr>
-        <w:t>c đ</w:t>
-      </w:r>
-      <w:r>
-        <w:rPr>
-          <w:sz w:val="32"/>
-          <w:szCs w:val="32"/>
-        </w:rPr>
-        <w:t>ộ</w:t>
-      </w:r>
-      <w:r>
-        <w:rPr>
-          <w:sz w:val="32"/>
-          <w:szCs w:val="32"/>
-        </w:rPr>
-        <w:t xml:space="preserve"> đóng góp</w:t>
+        <w:t>Đánh giá mức độ đóng góp</w:t>
       </w:r>
     </w:p>
     <w:p>
@@ -1587,19 +1328,7 @@
               <w:spacing w:line="240" w:lineRule="auto"/>
             </w:pPr>
             <w:r>
-              <w:t>M</w:t>
-            </w:r>
-            <w:r>
-              <w:t>ứ</w:t>
-            </w:r>
-            <w:r>
-              <w:t>c đ</w:t>
-            </w:r>
-            <w:r>
-              <w:t>ộ</w:t>
-            </w:r>
-            <w:r>
-              <w:t xml:space="preserve"> đóng góp</w:t>
+              <w:t>Mức độ đóng góp</w:t>
             </w:r>
           </w:p>
         </w:tc>
@@ -1657,25 +1386,7 @@
               <w:spacing w:line="240" w:lineRule="auto"/>
             </w:pPr>
             <w:r>
-              <w:t>Tr</w:t>
-            </w:r>
-            <w:r>
-              <w:t>ầ</w:t>
-            </w:r>
-            <w:r>
-              <w:t>n Qu</w:t>
-            </w:r>
-            <w:r>
-              <w:t>ố</w:t>
-            </w:r>
-            <w:r>
-              <w:t>c B</w:t>
-            </w:r>
-            <w:r>
-              <w:t>ả</w:t>
-            </w:r>
-            <w:r>
-              <w:t>o</w:t>
+              <w:t>Trần Quốc Bảo</w:t>
             </w:r>
           </w:p>
         </w:tc>
@@ -1773,19 +1484,7 @@
               <w:spacing w:line="240" w:lineRule="auto"/>
             </w:pPr>
             <w:r>
-              <w:t>Ph</w:t>
-            </w:r>
-            <w:r>
-              <w:t>ạ</w:t>
-            </w:r>
-            <w:r>
-              <w:t>m Tr</w:t>
-            </w:r>
-            <w:r>
-              <w:t>ọ</w:t>
-            </w:r>
-            <w:r>
-              <w:t>ng Long</w:t>
+              <w:t>Phạm Trọng Long</w:t>
             </w:r>
           </w:p>
         </w:tc>
@@ -1967,19 +1666,7 @@
         </w:numPr>
       </w:pPr>
       <w:r>
-        <w:t>Thi</w:t>
-      </w:r>
-      <w:r>
-        <w:t>ế</w:t>
-      </w:r>
-      <w:r>
-        <w:t>t k</w:t>
-      </w:r>
-      <w:r>
-        <w:t>ế</w:t>
-      </w:r>
-      <w:r>
-        <w:t xml:space="preserve"> chương trình</w:t>
+        <w:t>Thiết kế chương trình</w:t>
       </w:r>
     </w:p>
     <w:p>
@@ -2021,6 +1708,82 @@
         </w:rPr>
         <w:t xml:space="preserve"> Arguments</w:t>
       </w:r>
+      <w:r>
+        <w:rPr>
+          <w:lang w:val="en-US"/>
+        </w:rPr>
+        <w:t xml:space="preserve"> (Khoa, </w:t>
+      </w:r>
+      <w:proofErr w:type="spellStart"/>
+      <w:r>
+        <w:rPr>
+          <w:lang w:val="en-US"/>
+        </w:rPr>
+        <w:t>nên</w:t>
+      </w:r>
+      <w:proofErr w:type="spellEnd"/>
+      <w:r>
+        <w:rPr>
+          <w:lang w:val="en-US"/>
+        </w:rPr>
+        <w:t xml:space="preserve"> </w:t>
+      </w:r>
+      <w:proofErr w:type="spellStart"/>
+      <w:r>
+        <w:rPr>
+          <w:lang w:val="en-US"/>
+        </w:rPr>
+        <w:t>sửa</w:t>
+      </w:r>
+      <w:proofErr w:type="spellEnd"/>
+      <w:r>
+        <w:rPr>
+          <w:lang w:val="en-US"/>
+        </w:rPr>
+        <w:t xml:space="preserve"> </w:t>
+      </w:r>
+      <w:proofErr w:type="spellStart"/>
+      <w:r>
+        <w:rPr>
+          <w:lang w:val="en-US"/>
+        </w:rPr>
+        <w:t>lại</w:t>
+      </w:r>
+      <w:proofErr w:type="spellEnd"/>
+      <w:r>
+        <w:rPr>
+          <w:lang w:val="en-US"/>
+        </w:rPr>
+        <w:t xml:space="preserve"> </w:t>
+      </w:r>
+      <w:proofErr w:type="spellStart"/>
+      <w:r>
+        <w:rPr>
+          <w:lang w:val="en-US"/>
+        </w:rPr>
+        <w:t>tên</w:t>
+      </w:r>
+      <w:proofErr w:type="spellEnd"/>
+      <w:r>
+        <w:rPr>
+          <w:lang w:val="en-US"/>
+        </w:rPr>
+        <w:t xml:space="preserve"> </w:t>
+      </w:r>
+      <w:proofErr w:type="spellStart"/>
+      <w:r>
+        <w:rPr>
+          <w:lang w:val="en-US"/>
+        </w:rPr>
+        <w:t>mục</w:t>
+      </w:r>
+      <w:proofErr w:type="spellEnd"/>
+      <w:r>
+        <w:rPr>
+          <w:lang w:val="en-US"/>
+        </w:rPr>
+        <w:t>)</w:t>
+      </w:r>
     </w:p>
     <w:p>
       <w:pPr>
@@ -2074,6 +1837,718 @@
       <w:proofErr w:type="gramStart"/>
       <w:r>
         <w:rPr>
+          <w:rFonts w:ascii="Consolas" w:hAnsi="Consolas"/>
+          <w:color w:val="005CC5"/>
+          <w:sz w:val="18"/>
+          <w:szCs w:val="18"/>
+          <w:shd w:val="clear" w:color="auto" w:fill="FFFFFF"/>
+        </w:rPr>
+        <w:t>parseArgsCommand</w:t>
+      </w:r>
+      <w:r>
+        <w:rPr>
+          <w:rFonts w:ascii="Consolas" w:hAnsi="Consolas"/>
+          <w:color w:val="24292E"/>
+          <w:sz w:val="18"/>
+          <w:szCs w:val="18"/>
+          <w:shd w:val="clear" w:color="auto" w:fill="FFFFFF"/>
+        </w:rPr>
+        <w:t>(</w:t>
+      </w:r>
+      <w:proofErr w:type="gramEnd"/>
+      <w:r>
+        <w:rPr>
+          <w:rStyle w:val="pl-k"/>
+          <w:rFonts w:ascii="Consolas" w:hAnsi="Consolas"/>
+          <w:color w:val="D73A49"/>
+          <w:sz w:val="18"/>
+          <w:szCs w:val="18"/>
+          <w:shd w:val="clear" w:color="auto" w:fill="FFFFFF"/>
+        </w:rPr>
+        <w:t>char</w:t>
+      </w:r>
+      <w:r>
+        <w:rPr>
+          <w:rFonts w:ascii="Consolas" w:hAnsi="Consolas"/>
+          <w:color w:val="24292E"/>
+          <w:sz w:val="18"/>
+          <w:szCs w:val="18"/>
+          <w:shd w:val="clear" w:color="auto" w:fill="FFFFFF"/>
+        </w:rPr>
+        <w:t xml:space="preserve"> *str, </w:t>
+      </w:r>
+      <w:r>
+        <w:rPr>
+          <w:rStyle w:val="pl-k"/>
+          <w:rFonts w:ascii="Consolas" w:hAnsi="Consolas"/>
+          <w:color w:val="D73A49"/>
+          <w:sz w:val="18"/>
+          <w:szCs w:val="18"/>
+          <w:shd w:val="clear" w:color="auto" w:fill="FFFFFF"/>
+        </w:rPr>
+        <w:t>char</w:t>
+      </w:r>
+      <w:r>
+        <w:rPr>
+          <w:rFonts w:ascii="Consolas" w:hAnsi="Consolas"/>
+          <w:color w:val="24292E"/>
+          <w:sz w:val="18"/>
+          <w:szCs w:val="18"/>
+          <w:shd w:val="clear" w:color="auto" w:fill="FFFFFF"/>
+        </w:rPr>
+        <w:t xml:space="preserve">* args[], </w:t>
+      </w:r>
+      <w:r>
+        <w:rPr>
+          <w:rStyle w:val="pl-k"/>
+          <w:rFonts w:ascii="Consolas" w:hAnsi="Consolas"/>
+          <w:color w:val="D73A49"/>
+          <w:sz w:val="18"/>
+          <w:szCs w:val="18"/>
+          <w:shd w:val="clear" w:color="auto" w:fill="FFFFFF"/>
+        </w:rPr>
+        <w:t>bool</w:t>
+      </w:r>
+      <w:r>
+        <w:rPr>
+          <w:rFonts w:ascii="Consolas" w:hAnsi="Consolas"/>
+          <w:color w:val="24292E"/>
+          <w:sz w:val="18"/>
+          <w:szCs w:val="18"/>
+          <w:shd w:val="clear" w:color="auto" w:fill="FFFFFF"/>
+        </w:rPr>
+        <w:t>&amp; backgroundCase)</w:t>
+      </w:r>
+    </w:p>
+    <w:p>
+      <w:pPr>
+        <w:pStyle w:val="ListParagraph"/>
+        <w:ind w:left="1080"/>
+        <w:rPr>
+          <w:sz w:val="28"/>
+          <w:szCs w:val="28"/>
+          <w:lang w:val="en-US"/>
+        </w:rPr>
+      </w:pPr>
+      <w:proofErr w:type="spellStart"/>
+      <w:r>
+        <w:rPr>
+          <w:shd w:val="clear" w:color="auto" w:fill="FFFFFF"/>
+          <w:lang w:val="en-US"/>
+        </w:rPr>
+        <w:t>Mô</w:t>
+      </w:r>
+      <w:proofErr w:type="spellEnd"/>
+      <w:r>
+        <w:rPr>
+          <w:shd w:val="clear" w:color="auto" w:fill="FFFFFF"/>
+          <w:lang w:val="en-US"/>
+        </w:rPr>
+        <w:t xml:space="preserve"> </w:t>
+      </w:r>
+      <w:proofErr w:type="spellStart"/>
+      <w:r>
+        <w:rPr>
+          <w:shd w:val="clear" w:color="auto" w:fill="FFFFFF"/>
+          <w:lang w:val="en-US"/>
+        </w:rPr>
+        <w:t>tả</w:t>
+      </w:r>
+      <w:proofErr w:type="spellEnd"/>
+      <w:r>
+        <w:rPr>
+          <w:shd w:val="clear" w:color="auto" w:fill="FFFFFF"/>
+          <w:lang w:val="en-US"/>
+        </w:rPr>
+        <w:t>:</w:t>
+      </w:r>
+    </w:p>
+    <w:p>
+      <w:pPr>
+        <w:pStyle w:val="ListParagraph"/>
+        <w:numPr>
+          <w:ilvl w:val="1"/>
+          <w:numId w:val="2"/>
+        </w:numPr>
+        <w:rPr>
+          <w:lang w:val="en-US"/>
+        </w:rPr>
+      </w:pPr>
+      <w:proofErr w:type="spellStart"/>
+      <w:r>
+        <w:rPr>
+          <w:lang w:val="en-US"/>
+        </w:rPr>
+        <w:t>Tạo</w:t>
+      </w:r>
+      <w:proofErr w:type="spellEnd"/>
+      <w:r>
+        <w:rPr>
+          <w:lang w:val="en-US"/>
+        </w:rPr>
+        <w:t xml:space="preserve"> </w:t>
+      </w:r>
+      <w:proofErr w:type="spellStart"/>
+      <w:r>
+        <w:rPr>
+          <w:lang w:val="en-US"/>
+        </w:rPr>
+        <w:t>tiến</w:t>
+      </w:r>
+      <w:proofErr w:type="spellEnd"/>
+      <w:r>
+        <w:rPr>
+          <w:lang w:val="en-US"/>
+        </w:rPr>
+        <w:t xml:space="preserve"> </w:t>
+      </w:r>
+      <w:proofErr w:type="spellStart"/>
+      <w:r>
+        <w:rPr>
+          <w:lang w:val="en-US"/>
+        </w:rPr>
+        <w:t>trìn</w:t>
+      </w:r>
+      <w:r>
+        <w:rPr>
+          <w:lang w:val="en-US"/>
+        </w:rPr>
+        <w:t>h</w:t>
+      </w:r>
+      <w:proofErr w:type="spellEnd"/>
+      <w:r>
+        <w:rPr>
+          <w:lang w:val="en-US"/>
+        </w:rPr>
+        <w:t xml:space="preserve"> con</w:t>
+      </w:r>
+      <w:r>
+        <w:rPr>
+          <w:lang w:val="en-US"/>
+        </w:rPr>
+        <w:t xml:space="preserve"> (Long)</w:t>
+      </w:r>
+    </w:p>
+    <w:p>
+      <w:pPr>
+        <w:pStyle w:val="ListParagraph"/>
+        <w:ind w:left="1080"/>
+        <w:rPr>
+          <w:lang w:val="en-US"/>
+        </w:rPr>
+      </w:pPr>
+      <w:proofErr w:type="spellStart"/>
+      <w:r>
+        <w:rPr>
+          <w:lang w:val="en-US"/>
+        </w:rPr>
+        <w:t>Hàm</w:t>
+      </w:r>
+      <w:proofErr w:type="spellEnd"/>
+      <w:r>
+        <w:rPr>
+          <w:lang w:val="en-US"/>
+        </w:rPr>
+        <w:t xml:space="preserve">: </w:t>
+      </w:r>
+      <w:r>
+        <w:rPr>
+          <w:lang w:val="en-US"/>
+        </w:rPr>
+        <w:t xml:space="preserve"> </w:t>
+      </w:r>
+      <w:r>
+        <w:rPr>
+          <w:rStyle w:val="pl-c1"/>
+          <w:rFonts w:ascii="Consolas" w:hAnsi="Consolas"/>
+          <w:color w:val="005CC5"/>
+          <w:sz w:val="18"/>
+          <w:szCs w:val="18"/>
+          <w:shd w:val="clear" w:color="auto" w:fill="FFFFFF"/>
+        </w:rPr>
+        <w:t>pid_t</w:t>
+      </w:r>
+      <w:r>
+        <w:rPr>
+          <w:rFonts w:ascii="Consolas" w:hAnsi="Consolas"/>
+          <w:color w:val="24292E"/>
+          <w:sz w:val="18"/>
+          <w:szCs w:val="18"/>
+          <w:shd w:val="clear" w:color="auto" w:fill="FFFFFF"/>
+        </w:rPr>
+        <w:t xml:space="preserve"> </w:t>
+      </w:r>
+      <w:proofErr w:type="gramStart"/>
+      <w:r>
+        <w:rPr>
+          <w:rStyle w:val="pl-c1"/>
+          <w:rFonts w:ascii="Consolas" w:hAnsi="Consolas"/>
+          <w:color w:val="005CC5"/>
+          <w:sz w:val="18"/>
+          <w:szCs w:val="18"/>
+          <w:shd w:val="clear" w:color="auto" w:fill="FFFFFF"/>
+        </w:rPr>
+        <w:t>fork</w:t>
+      </w:r>
+      <w:r>
+        <w:rPr>
+          <w:rFonts w:ascii="Consolas" w:hAnsi="Consolas"/>
+          <w:color w:val="24292E"/>
+          <w:sz w:val="18"/>
+          <w:szCs w:val="18"/>
+          <w:shd w:val="clear" w:color="auto" w:fill="FFFFFF"/>
+        </w:rPr>
+        <w:t>(</w:t>
+      </w:r>
+      <w:proofErr w:type="gramEnd"/>
+      <w:r>
+        <w:rPr>
+          <w:rFonts w:ascii="Consolas" w:hAnsi="Consolas"/>
+          <w:color w:val="24292E"/>
+          <w:sz w:val="18"/>
+          <w:szCs w:val="18"/>
+          <w:shd w:val="clear" w:color="auto" w:fill="FFFFFF"/>
+        </w:rPr>
+        <w:t>)</w:t>
+      </w:r>
+    </w:p>
+    <w:p>
+      <w:pPr>
+        <w:pStyle w:val="ListParagraph"/>
+        <w:ind w:left="1080"/>
+        <w:rPr>
+          <w:lang w:val="en-US"/>
+        </w:rPr>
+      </w:pPr>
+      <w:proofErr w:type="spellStart"/>
+      <w:r>
+        <w:rPr>
+          <w:lang w:val="en-US"/>
+        </w:rPr>
+        <w:t>Mô</w:t>
+      </w:r>
+      <w:proofErr w:type="spellEnd"/>
+      <w:r>
+        <w:rPr>
+          <w:lang w:val="en-US"/>
+        </w:rPr>
+        <w:t xml:space="preserve"> </w:t>
+      </w:r>
+      <w:proofErr w:type="spellStart"/>
+      <w:r>
+        <w:rPr>
+          <w:lang w:val="en-US"/>
+        </w:rPr>
+        <w:t>tả</w:t>
+      </w:r>
+      <w:proofErr w:type="spellEnd"/>
+      <w:r>
+        <w:rPr>
+          <w:lang w:val="en-US"/>
+        </w:rPr>
+        <w:t>:</w:t>
+      </w:r>
+    </w:p>
+    <w:p>
+      <w:pPr>
+        <w:pStyle w:val="ListParagraph"/>
+        <w:numPr>
+          <w:ilvl w:val="1"/>
+          <w:numId w:val="2"/>
+        </w:numPr>
+        <w:rPr>
+          <w:lang w:val="en-US"/>
+        </w:rPr>
+      </w:pPr>
+      <w:proofErr w:type="spellStart"/>
+      <w:r>
+        <w:rPr>
+          <w:lang w:val="en-US"/>
+        </w:rPr>
+        <w:t>Thực</w:t>
+      </w:r>
+      <w:proofErr w:type="spellEnd"/>
+      <w:r>
+        <w:rPr>
+          <w:lang w:val="en-US"/>
+        </w:rPr>
+        <w:t xml:space="preserve"> </w:t>
+      </w:r>
+      <w:proofErr w:type="spellStart"/>
+      <w:r>
+        <w:rPr>
+          <w:lang w:val="en-US"/>
+        </w:rPr>
+        <w:t>hiện</w:t>
+      </w:r>
+      <w:proofErr w:type="spellEnd"/>
+      <w:r>
+        <w:rPr>
+          <w:lang w:val="en-US"/>
+        </w:rPr>
+        <w:t xml:space="preserve"> </w:t>
+      </w:r>
+      <w:proofErr w:type="spellStart"/>
+      <w:r>
+        <w:rPr>
+          <w:lang w:val="en-US"/>
+        </w:rPr>
+        <w:t>lệnh</w:t>
+      </w:r>
+      <w:proofErr w:type="spellEnd"/>
+      <w:r>
+        <w:rPr>
+          <w:lang w:val="en-US"/>
+        </w:rPr>
+        <w:t xml:space="preserve"> </w:t>
+      </w:r>
+      <w:proofErr w:type="spellStart"/>
+      <w:r>
+        <w:rPr>
+          <w:lang w:val="en-US"/>
+        </w:rPr>
+        <w:t>trong</w:t>
+      </w:r>
+      <w:proofErr w:type="spellEnd"/>
+      <w:r>
+        <w:rPr>
+          <w:lang w:val="en-US"/>
+        </w:rPr>
+        <w:t xml:space="preserve"> </w:t>
+      </w:r>
+      <w:proofErr w:type="spellStart"/>
+      <w:r>
+        <w:rPr>
+          <w:lang w:val="en-US"/>
+        </w:rPr>
+        <w:t>các</w:t>
+      </w:r>
+      <w:proofErr w:type="spellEnd"/>
+      <w:r>
+        <w:rPr>
+          <w:lang w:val="en-US"/>
+        </w:rPr>
+        <w:t xml:space="preserve"> </w:t>
+      </w:r>
+      <w:proofErr w:type="spellStart"/>
+      <w:r>
+        <w:rPr>
+          <w:lang w:val="en-US"/>
+        </w:rPr>
+        <w:t>tiến</w:t>
+      </w:r>
+      <w:proofErr w:type="spellEnd"/>
+      <w:r>
+        <w:rPr>
+          <w:lang w:val="en-US"/>
+        </w:rPr>
+        <w:t xml:space="preserve"> </w:t>
+      </w:r>
+      <w:proofErr w:type="spellStart"/>
+      <w:r>
+        <w:rPr>
+          <w:lang w:val="en-US"/>
+        </w:rPr>
+        <w:t>trình</w:t>
+      </w:r>
+      <w:proofErr w:type="spellEnd"/>
+      <w:r>
+        <w:rPr>
+          <w:lang w:val="en-US"/>
+        </w:rPr>
+        <w:t xml:space="preserve"> </w:t>
+      </w:r>
+      <w:proofErr w:type="gramStart"/>
+      <w:r>
+        <w:rPr>
+          <w:lang w:val="en-US"/>
+        </w:rPr>
+        <w:t>con</w:t>
+      </w:r>
+      <w:r>
+        <w:rPr>
+          <w:lang w:val="en-US"/>
+        </w:rPr>
+        <w:t>(</w:t>
+      </w:r>
+      <w:proofErr w:type="gramEnd"/>
+      <w:r>
+        <w:rPr>
+          <w:lang w:val="en-US"/>
+        </w:rPr>
+        <w:t>Long)</w:t>
+      </w:r>
+    </w:p>
+    <w:p>
+      <w:pPr>
+        <w:pStyle w:val="ListParagraph"/>
+        <w:ind w:left="1080"/>
+        <w:rPr>
+          <w:lang w:val="en-US"/>
+        </w:rPr>
+      </w:pPr>
+      <w:proofErr w:type="spellStart"/>
+      <w:r>
+        <w:rPr>
+          <w:lang w:val="en-US"/>
+        </w:rPr>
+        <w:t>Hàm</w:t>
+      </w:r>
+      <w:proofErr w:type="spellEnd"/>
+      <w:r>
+        <w:rPr>
+          <w:lang w:val="en-US"/>
+        </w:rPr>
+        <w:t xml:space="preserve">: </w:t>
+      </w:r>
+    </w:p>
+    <w:p>
+      <w:pPr>
+        <w:pStyle w:val="ListParagraph"/>
+        <w:ind w:left="1080"/>
+        <w:rPr>
+          <w:lang w:val="en-US"/>
+        </w:rPr>
+      </w:pPr>
+      <w:proofErr w:type="spellStart"/>
+      <w:r>
+        <w:rPr>
+          <w:lang w:val="en-US"/>
+        </w:rPr>
+        <w:t>Mô</w:t>
+      </w:r>
+      <w:proofErr w:type="spellEnd"/>
+      <w:r>
+        <w:rPr>
+          <w:lang w:val="en-US"/>
+        </w:rPr>
+        <w:t xml:space="preserve"> </w:t>
+      </w:r>
+      <w:proofErr w:type="spellStart"/>
+      <w:r>
+        <w:rPr>
+          <w:lang w:val="en-US"/>
+        </w:rPr>
+        <w:t>tả</w:t>
+      </w:r>
+      <w:proofErr w:type="spellEnd"/>
+      <w:r>
+        <w:rPr>
+          <w:lang w:val="en-US"/>
+        </w:rPr>
+        <w:t>:</w:t>
+      </w:r>
+    </w:p>
+    <w:p>
+      <w:pPr>
+        <w:pStyle w:val="ListParagraph"/>
+        <w:numPr>
+          <w:ilvl w:val="1"/>
+          <w:numId w:val="2"/>
+        </w:numPr>
+        <w:rPr>
+          <w:lang w:val="en-US"/>
+        </w:rPr>
+      </w:pPr>
+      <w:proofErr w:type="spellStart"/>
+      <w:r>
+        <w:rPr>
+          <w:lang w:val="en-US"/>
+        </w:rPr>
+        <w:t>Lưu</w:t>
+      </w:r>
+      <w:proofErr w:type="spellEnd"/>
+      <w:r>
+        <w:rPr>
+          <w:lang w:val="en-US"/>
+        </w:rPr>
+        <w:t xml:space="preserve"> </w:t>
+      </w:r>
+      <w:proofErr w:type="spellStart"/>
+      <w:r>
+        <w:rPr>
+          <w:lang w:val="en-US"/>
+        </w:rPr>
+        <w:t>trữ</w:t>
+      </w:r>
+      <w:proofErr w:type="spellEnd"/>
+      <w:r>
+        <w:rPr>
+          <w:lang w:val="en-US"/>
+        </w:rPr>
+        <w:t xml:space="preserve"> </w:t>
+      </w:r>
+      <w:proofErr w:type="spellStart"/>
+      <w:r>
+        <w:rPr>
+          <w:lang w:val="en-US"/>
+        </w:rPr>
+        <w:t>lịch</w:t>
+      </w:r>
+      <w:proofErr w:type="spellEnd"/>
+      <w:r>
+        <w:rPr>
+          <w:lang w:val="en-US"/>
+        </w:rPr>
+        <w:t xml:space="preserve"> </w:t>
+      </w:r>
+      <w:proofErr w:type="spellStart"/>
+      <w:r>
+        <w:rPr>
+          <w:lang w:val="en-US"/>
+        </w:rPr>
+        <w:t>sử</w:t>
+      </w:r>
+      <w:proofErr w:type="spellEnd"/>
+      <w:r>
+        <w:rPr>
+          <w:lang w:val="en-US"/>
+        </w:rPr>
+        <w:t xml:space="preserve"> </w:t>
+      </w:r>
+      <w:proofErr w:type="spellStart"/>
+      <w:r>
+        <w:rPr>
+          <w:lang w:val="en-US"/>
+        </w:rPr>
+        <w:t>các</w:t>
+      </w:r>
+      <w:proofErr w:type="spellEnd"/>
+      <w:r>
+        <w:rPr>
+          <w:lang w:val="en-US"/>
+        </w:rPr>
+        <w:t xml:space="preserve"> </w:t>
+      </w:r>
+      <w:proofErr w:type="spellStart"/>
+      <w:r>
+        <w:rPr>
+          <w:lang w:val="en-US"/>
+        </w:rPr>
+        <w:t>lệnh</w:t>
+      </w:r>
+      <w:proofErr w:type="spellEnd"/>
+      <w:r>
+        <w:rPr>
+          <w:lang w:val="en-US"/>
+        </w:rPr>
+        <w:t xml:space="preserve"> </w:t>
+      </w:r>
+      <w:proofErr w:type="spellStart"/>
+      <w:r>
+        <w:rPr>
+          <w:lang w:val="en-US"/>
+        </w:rPr>
+        <w:t>và</w:t>
+      </w:r>
+      <w:proofErr w:type="spellEnd"/>
+      <w:r>
+        <w:rPr>
+          <w:lang w:val="en-US"/>
+        </w:rPr>
+        <w:t xml:space="preserve"> </w:t>
+      </w:r>
+      <w:proofErr w:type="spellStart"/>
+      <w:r>
+        <w:rPr>
+          <w:lang w:val="en-US"/>
+        </w:rPr>
+        <w:t>sử</w:t>
+      </w:r>
+      <w:proofErr w:type="spellEnd"/>
+      <w:r>
+        <w:rPr>
+          <w:lang w:val="en-US"/>
+        </w:rPr>
+        <w:t xml:space="preserve"> </w:t>
+      </w:r>
+      <w:proofErr w:type="spellStart"/>
+      <w:r>
+        <w:rPr>
+          <w:lang w:val="en-US"/>
+        </w:rPr>
+        <w:t>dụng</w:t>
+      </w:r>
+      <w:proofErr w:type="spellEnd"/>
+      <w:r>
+        <w:rPr>
+          <w:lang w:val="en-US"/>
+        </w:rPr>
+        <w:t xml:space="preserve"> </w:t>
+      </w:r>
+      <w:proofErr w:type="spellStart"/>
+      <w:r>
+        <w:rPr>
+          <w:lang w:val="en-US"/>
+        </w:rPr>
+        <w:t>lại</w:t>
+      </w:r>
+      <w:proofErr w:type="spellEnd"/>
+      <w:r>
+        <w:rPr>
+          <w:lang w:val="en-US"/>
+        </w:rPr>
+        <w:t>: (</w:t>
+      </w:r>
+      <w:r>
+        <w:rPr>
+          <w:lang w:val="en-US"/>
+        </w:rPr>
+        <w:t>Khoa</w:t>
+      </w:r>
+      <w:r>
+        <w:rPr>
+          <w:lang w:val="en-US"/>
+        </w:rPr>
+        <w:t>)</w:t>
+      </w:r>
+    </w:p>
+    <w:p>
+      <w:pPr>
+        <w:pStyle w:val="ListParagraph"/>
+        <w:ind w:left="1080"/>
+        <w:rPr>
+          <w:lang w:val="en-US"/>
+        </w:rPr>
+      </w:pPr>
+      <w:proofErr w:type="spellStart"/>
+      <w:r>
+        <w:rPr>
+          <w:lang w:val="en-US"/>
+        </w:rPr>
+        <w:t>Hàm</w:t>
+      </w:r>
+      <w:proofErr w:type="spellEnd"/>
+      <w:r>
+        <w:rPr>
+          <w:lang w:val="en-US"/>
+        </w:rPr>
+        <w:t xml:space="preserve">: </w:t>
+      </w:r>
+      <w:r>
+        <w:rPr>
+          <w:rStyle w:val="pl-k"/>
+          <w:rFonts w:ascii="Consolas" w:hAnsi="Consolas"/>
+          <w:color w:val="D73A49"/>
+          <w:sz w:val="18"/>
+          <w:szCs w:val="18"/>
+          <w:shd w:val="clear" w:color="auto" w:fill="FFFFFF"/>
+        </w:rPr>
+        <w:t>void</w:t>
+      </w:r>
+      <w:r>
+        <w:rPr>
+          <w:rFonts w:ascii="Consolas" w:hAnsi="Consolas"/>
+          <w:color w:val="24292E"/>
+          <w:sz w:val="18"/>
+          <w:szCs w:val="18"/>
+          <w:shd w:val="clear" w:color="auto" w:fill="FFFFFF"/>
+        </w:rPr>
+        <w:t xml:space="preserve"> </w:t>
+      </w:r>
+      <w:proofErr w:type="gramStart"/>
+      <w:r>
+        <w:rPr>
           <w:rStyle w:val="pl-en"/>
           <w:rFonts w:ascii="Consolas" w:hAnsi="Consolas"/>
           <w:color w:val="6F42C1"/>
@@ -2081,7 +2556,7 @@
           <w:szCs w:val="18"/>
           <w:shd w:val="clear" w:color="auto" w:fill="FFFFFF"/>
         </w:rPr>
-        <w:t>splitString</w:t>
+        <w:t>historyProceed</w:t>
       </w:r>
       <w:r>
         <w:rPr>
@@ -2103,7 +2578,7 @@
           <w:szCs w:val="18"/>
           <w:shd w:val="clear" w:color="auto" w:fill="FFFFFF"/>
         </w:rPr>
-        <w:t>char</w:t>
+        <w:t>int</w:t>
       </w:r>
       <w:r>
         <w:rPr>
@@ -2113,7 +2588,7 @@
           <w:szCs w:val="18"/>
           <w:shd w:val="clear" w:color="auto" w:fill="FFFFFF"/>
         </w:rPr>
-        <w:t xml:space="preserve"> *str, </w:t>
+        <w:t xml:space="preserve">&amp; historyCount, </w:t>
       </w:r>
       <w:r>
         <w:rPr>
@@ -2134,7 +2609,7 @@
           <w:szCs w:val="18"/>
           <w:shd w:val="clear" w:color="auto" w:fill="FFFFFF"/>
         </w:rPr>
-        <w:t xml:space="preserve">* args[], </w:t>
+        <w:t xml:space="preserve">* history[], </w:t>
       </w:r>
       <w:r>
         <w:rPr>
@@ -2145,7 +2620,7 @@
           <w:szCs w:val="18"/>
           <w:shd w:val="clear" w:color="auto" w:fill="FFFFFF"/>
         </w:rPr>
-        <w:t>bool</w:t>
+        <w:t>char</w:t>
       </w:r>
       <w:r>
         <w:rPr>
@@ -2155,7 +2630,7 @@
           <w:szCs w:val="18"/>
           <w:shd w:val="clear" w:color="auto" w:fill="FFFFFF"/>
         </w:rPr>
-        <w:t>&amp; backgroundCase)</w:t>
+        <w:t xml:space="preserve"> inputStr[])</w:t>
       </w:r>
     </w:p>
     <w:p>
@@ -2163,15 +2638,12 @@
         <w:pStyle w:val="ListParagraph"/>
         <w:ind w:left="1080"/>
         <w:rPr>
-          <w:sz w:val="28"/>
-          <w:szCs w:val="28"/>
-          <w:lang w:val="en-US"/>
-        </w:rPr>
-      </w:pPr>
-      <w:proofErr w:type="spellStart"/>
-      <w:r>
-        <w:rPr>
-          <w:shd w:val="clear" w:color="auto" w:fill="FFFFFF"/>
+          <w:lang w:val="en-US"/>
+        </w:rPr>
+      </w:pPr>
+      <w:proofErr w:type="spellStart"/>
+      <w:r>
+        <w:rPr>
           <w:lang w:val="en-US"/>
         </w:rPr>
         <w:t>Mô</w:t>
@@ -2179,15 +2651,13 @@
       <w:proofErr w:type="spellEnd"/>
       <w:r>
         <w:rPr>
-          <w:shd w:val="clear" w:color="auto" w:fill="FFFFFF"/>
-          <w:lang w:val="en-US"/>
-        </w:rPr>
-        <w:t xml:space="preserve"> </w:t>
-      </w:r>
-      <w:proofErr w:type="spellStart"/>
-      <w:r>
-        <w:rPr>
-          <w:shd w:val="clear" w:color="auto" w:fill="FFFFFF"/>
+          <w:lang w:val="en-US"/>
+        </w:rPr>
+        <w:t xml:space="preserve"> </w:t>
+      </w:r>
+      <w:proofErr w:type="spellStart"/>
+      <w:r>
+        <w:rPr>
           <w:lang w:val="en-US"/>
         </w:rPr>
         <w:t>tả</w:t>
@@ -2195,7 +2665,6 @@
       <w:proofErr w:type="spellEnd"/>
       <w:r>
         <w:rPr>
-          <w:shd w:val="clear" w:color="auto" w:fill="FFFFFF"/>
           <w:lang w:val="en-US"/>
         </w:rPr>
         <w:t>:</w:t>
@@ -2217,48 +2686,64 @@
         <w:rPr>
           <w:lang w:val="en-US"/>
         </w:rPr>
-        <w:t>Tạo</w:t>
-      </w:r>
-      <w:proofErr w:type="spellEnd"/>
-      <w:r>
-        <w:rPr>
-          <w:lang w:val="en-US"/>
-        </w:rPr>
-        <w:t xml:space="preserve"> </w:t>
-      </w:r>
-      <w:proofErr w:type="spellStart"/>
-      <w:r>
-        <w:rPr>
-          <w:lang w:val="en-US"/>
-        </w:rPr>
-        <w:t>tiến</w:t>
-      </w:r>
-      <w:proofErr w:type="spellEnd"/>
-      <w:r>
-        <w:rPr>
-          <w:lang w:val="en-US"/>
-        </w:rPr>
-        <w:t xml:space="preserve"> </w:t>
-      </w:r>
-      <w:proofErr w:type="spellStart"/>
-      <w:r>
-        <w:rPr>
-          <w:lang w:val="en-US"/>
-        </w:rPr>
-        <w:t>trìn</w:t>
-      </w:r>
-      <w:r>
-        <w:rPr>
-          <w:lang w:val="en-US"/>
-        </w:rPr>
-        <w:t>h</w:t>
-      </w:r>
-      <w:proofErr w:type="spellEnd"/>
-      <w:r>
-        <w:rPr>
-          <w:lang w:val="en-US"/>
-        </w:rPr>
-        <w:t xml:space="preserve"> con</w:t>
+        <w:t>Điều</w:t>
+      </w:r>
+      <w:proofErr w:type="spellEnd"/>
+      <w:r>
+        <w:rPr>
+          <w:lang w:val="en-US"/>
+        </w:rPr>
+        <w:t xml:space="preserve"> </w:t>
+      </w:r>
+      <w:proofErr w:type="spellStart"/>
+      <w:r>
+        <w:rPr>
+          <w:lang w:val="en-US"/>
+        </w:rPr>
+        <w:t>hướng</w:t>
+      </w:r>
+      <w:proofErr w:type="spellEnd"/>
+      <w:r>
+        <w:rPr>
+          <w:lang w:val="en-US"/>
+        </w:rPr>
+        <w:t xml:space="preserve"> </w:t>
+      </w:r>
+      <w:proofErr w:type="spellStart"/>
+      <w:r>
+        <w:rPr>
+          <w:lang w:val="en-US"/>
+        </w:rPr>
+        <w:t>nhập</w:t>
+      </w:r>
+      <w:proofErr w:type="spellEnd"/>
+      <w:r>
+        <w:rPr>
+          <w:lang w:val="en-US"/>
+        </w:rPr>
+        <w:t xml:space="preserve"> </w:t>
+      </w:r>
+      <w:proofErr w:type="spellStart"/>
+      <w:proofErr w:type="gramStart"/>
+      <w:r>
+        <w:rPr>
+          <w:lang w:val="en-US"/>
+        </w:rPr>
+        <w:t>xuất</w:t>
+      </w:r>
+      <w:proofErr w:type="spellEnd"/>
+      <w:r>
+        <w:rPr>
+          <w:lang w:val="en-US"/>
+        </w:rPr>
+        <w:t>(</w:t>
+      </w:r>
+      <w:proofErr w:type="gramEnd"/>
+      <w:r>
+        <w:rPr>
+          <w:lang w:val="en-US"/>
+        </w:rPr>
+        <w:t>Bảo)</w:t>
       </w:r>
     </w:p>
     <w:p>
@@ -2281,13 +2766,483 @@
         <w:rPr>
           <w:lang w:val="en-US"/>
         </w:rPr>
-        <w:t xml:space="preserve">: </w:t>
-      </w:r>
-      <w:r>
-        <w:rPr>
-          <w:lang w:val="en-US"/>
-        </w:rPr>
-        <w:t xml:space="preserve"> </w:t>
+        <w:t>:</w:t>
+      </w:r>
+      <w:r>
+        <w:rPr>
+          <w:lang w:val="en-US"/>
+        </w:rPr>
+        <w:t xml:space="preserve"> </w:t>
+      </w:r>
+      <w:r>
+        <w:rPr>
+          <w:rStyle w:val="pl-k"/>
+          <w:rFonts w:ascii="Consolas" w:hAnsi="Consolas"/>
+          <w:color w:val="D73A49"/>
+          <w:sz w:val="18"/>
+          <w:szCs w:val="18"/>
+          <w:shd w:val="clear" w:color="auto" w:fill="FFFFFF"/>
+        </w:rPr>
+        <w:t>int</w:t>
+      </w:r>
+      <w:r>
+        <w:rPr>
+          <w:rFonts w:ascii="Consolas" w:hAnsi="Consolas"/>
+          <w:color w:val="24292E"/>
+          <w:sz w:val="18"/>
+          <w:szCs w:val="18"/>
+          <w:shd w:val="clear" w:color="auto" w:fill="FFFFFF"/>
+        </w:rPr>
+        <w:t xml:space="preserve"> </w:t>
+      </w:r>
+      <w:proofErr w:type="gramStart"/>
+      <w:r>
+        <w:rPr>
+          <w:rStyle w:val="pl-en"/>
+          <w:rFonts w:ascii="Consolas" w:hAnsi="Consolas"/>
+          <w:color w:val="6F42C1"/>
+          <w:sz w:val="18"/>
+          <w:szCs w:val="18"/>
+          <w:shd w:val="clear" w:color="auto" w:fill="FFFFFF"/>
+        </w:rPr>
+        <w:t>parseRedirect</w:t>
+      </w:r>
+      <w:r>
+        <w:rPr>
+          <w:rFonts w:ascii="Consolas" w:hAnsi="Consolas"/>
+          <w:color w:val="24292E"/>
+          <w:sz w:val="18"/>
+          <w:szCs w:val="18"/>
+          <w:shd w:val="clear" w:color="auto" w:fill="FFFFFF"/>
+        </w:rPr>
+        <w:t>(</w:t>
+      </w:r>
+      <w:proofErr w:type="gramEnd"/>
+      <w:r>
+        <w:rPr>
+          <w:rStyle w:val="pl-k"/>
+          <w:rFonts w:ascii="Consolas" w:hAnsi="Consolas"/>
+          <w:color w:val="D73A49"/>
+          <w:sz w:val="18"/>
+          <w:szCs w:val="18"/>
+          <w:shd w:val="clear" w:color="auto" w:fill="FFFFFF"/>
+        </w:rPr>
+        <w:t>char</w:t>
+      </w:r>
+      <w:r>
+        <w:rPr>
+          <w:rFonts w:ascii="Consolas" w:hAnsi="Consolas"/>
+          <w:color w:val="24292E"/>
+          <w:sz w:val="18"/>
+          <w:szCs w:val="18"/>
+          <w:shd w:val="clear" w:color="auto" w:fill="FFFFFF"/>
+        </w:rPr>
+        <w:t xml:space="preserve">* args[], </w:t>
+      </w:r>
+      <w:r>
+        <w:rPr>
+          <w:rStyle w:val="pl-k"/>
+          <w:rFonts w:ascii="Consolas" w:hAnsi="Consolas"/>
+          <w:color w:val="D73A49"/>
+          <w:sz w:val="18"/>
+          <w:szCs w:val="18"/>
+          <w:shd w:val="clear" w:color="auto" w:fill="FFFFFF"/>
+        </w:rPr>
+        <w:t>char</w:t>
+      </w:r>
+      <w:r>
+        <w:rPr>
+          <w:rFonts w:ascii="Consolas" w:hAnsi="Consolas"/>
+          <w:color w:val="24292E"/>
+          <w:sz w:val="18"/>
+          <w:szCs w:val="18"/>
+          <w:shd w:val="clear" w:color="auto" w:fill="FFFFFF"/>
+        </w:rPr>
+        <w:t>*&amp; redirect)</w:t>
+      </w:r>
+    </w:p>
+    <w:p>
+      <w:pPr>
+        <w:pStyle w:val="ListParagraph"/>
+        <w:ind w:left="1080"/>
+        <w:rPr>
+          <w:lang w:val="en-US"/>
+        </w:rPr>
+      </w:pPr>
+      <w:proofErr w:type="spellStart"/>
+      <w:r>
+        <w:rPr>
+          <w:lang w:val="en-US"/>
+        </w:rPr>
+        <w:lastRenderedPageBreak/>
+        <w:t>Mô</w:t>
+      </w:r>
+      <w:proofErr w:type="spellEnd"/>
+      <w:r>
+        <w:rPr>
+          <w:lang w:val="en-US"/>
+        </w:rPr>
+        <w:t xml:space="preserve"> </w:t>
+      </w:r>
+      <w:proofErr w:type="spellStart"/>
+      <w:r>
+        <w:rPr>
+          <w:lang w:val="en-US"/>
+        </w:rPr>
+        <w:t>tả</w:t>
+      </w:r>
+      <w:proofErr w:type="spellEnd"/>
+      <w:r>
+        <w:rPr>
+          <w:lang w:val="en-US"/>
+        </w:rPr>
+        <w:t>:</w:t>
+      </w:r>
+      <w:r>
+        <w:rPr>
+          <w:lang w:val="en-US"/>
+        </w:rPr>
+        <w:tab/>
+      </w:r>
+    </w:p>
+    <w:p>
+      <w:pPr>
+        <w:pStyle w:val="ListParagraph"/>
+        <w:numPr>
+          <w:ilvl w:val="1"/>
+          <w:numId w:val="2"/>
+        </w:numPr>
+        <w:rPr>
+          <w:lang w:val="en-US"/>
+        </w:rPr>
+      </w:pPr>
+      <w:proofErr w:type="spellStart"/>
+      <w:r>
+        <w:rPr>
+          <w:lang w:val="en-US"/>
+        </w:rPr>
+        <w:t>Tổ</w:t>
+      </w:r>
+      <w:proofErr w:type="spellEnd"/>
+      <w:r>
+        <w:rPr>
+          <w:lang w:val="en-US"/>
+        </w:rPr>
+        <w:t xml:space="preserve"> </w:t>
+      </w:r>
+      <w:proofErr w:type="spellStart"/>
+      <w:r>
+        <w:rPr>
+          <w:lang w:val="en-US"/>
+        </w:rPr>
+        <w:t>chức</w:t>
+      </w:r>
+      <w:proofErr w:type="spellEnd"/>
+      <w:r>
+        <w:rPr>
+          <w:lang w:val="en-US"/>
+        </w:rPr>
+        <w:t xml:space="preserve"> </w:t>
+      </w:r>
+      <w:proofErr w:type="spellStart"/>
+      <w:r>
+        <w:rPr>
+          <w:lang w:val="en-US"/>
+        </w:rPr>
+        <w:t>giao</w:t>
+      </w:r>
+      <w:proofErr w:type="spellEnd"/>
+      <w:r>
+        <w:rPr>
+          <w:lang w:val="en-US"/>
+        </w:rPr>
+        <w:t xml:space="preserve"> </w:t>
+      </w:r>
+      <w:proofErr w:type="spellStart"/>
+      <w:r>
+        <w:rPr>
+          <w:lang w:val="en-US"/>
+        </w:rPr>
+        <w:t>tiếp</w:t>
+      </w:r>
+      <w:proofErr w:type="spellEnd"/>
+      <w:r>
+        <w:rPr>
+          <w:lang w:val="en-US"/>
+        </w:rPr>
+        <w:t xml:space="preserve"> </w:t>
+      </w:r>
+      <w:proofErr w:type="spellStart"/>
+      <w:r>
+        <w:rPr>
+          <w:lang w:val="en-US"/>
+        </w:rPr>
+        <w:t>giữa</w:t>
+      </w:r>
+      <w:proofErr w:type="spellEnd"/>
+      <w:r>
+        <w:rPr>
+          <w:lang w:val="en-US"/>
+        </w:rPr>
+        <w:t xml:space="preserve"> </w:t>
+      </w:r>
+      <w:proofErr w:type="spellStart"/>
+      <w:r>
+        <w:rPr>
+          <w:lang w:val="en-US"/>
+        </w:rPr>
+        <w:t>tiến</w:t>
+      </w:r>
+      <w:proofErr w:type="spellEnd"/>
+      <w:r>
+        <w:rPr>
+          <w:lang w:val="en-US"/>
+        </w:rPr>
+        <w:t xml:space="preserve"> </w:t>
+      </w:r>
+      <w:proofErr w:type="spellStart"/>
+      <w:r>
+        <w:rPr>
+          <w:lang w:val="en-US"/>
+        </w:rPr>
+        <w:t>trình</w:t>
+      </w:r>
+      <w:proofErr w:type="spellEnd"/>
+      <w:r>
+        <w:rPr>
+          <w:lang w:val="en-US"/>
+        </w:rPr>
+        <w:t xml:space="preserve"> cha </w:t>
+      </w:r>
+      <w:proofErr w:type="spellStart"/>
+      <w:r>
+        <w:rPr>
+          <w:lang w:val="en-US"/>
+        </w:rPr>
+        <w:t>và</w:t>
+      </w:r>
+      <w:proofErr w:type="spellEnd"/>
+      <w:r>
+        <w:rPr>
+          <w:lang w:val="en-US"/>
+        </w:rPr>
+        <w:t xml:space="preserve"> con </w:t>
+      </w:r>
+      <w:proofErr w:type="spellStart"/>
+      <w:r>
+        <w:rPr>
+          <w:lang w:val="en-US"/>
+        </w:rPr>
+        <w:t>thông</w:t>
+      </w:r>
+      <w:proofErr w:type="spellEnd"/>
+      <w:r>
+        <w:rPr>
+          <w:lang w:val="en-US"/>
+        </w:rPr>
+        <w:t xml:space="preserve"> qua pipe</w:t>
+      </w:r>
+    </w:p>
+    <w:p>
+      <w:pPr>
+        <w:pStyle w:val="ListParagraph"/>
+        <w:numPr>
+          <w:ilvl w:val="2"/>
+          <w:numId w:val="2"/>
+        </w:numPr>
+        <w:rPr>
+          <w:lang w:val="en-US"/>
+        </w:rPr>
+      </w:pPr>
+      <w:proofErr w:type="spellStart"/>
+      <w:r>
+        <w:rPr>
+          <w:lang w:val="en-US"/>
+        </w:rPr>
+        <w:t>Phân</w:t>
+      </w:r>
+      <w:proofErr w:type="spellEnd"/>
+      <w:r>
+        <w:rPr>
+          <w:lang w:val="en-US"/>
+        </w:rPr>
+        <w:t xml:space="preserve"> </w:t>
+      </w:r>
+      <w:proofErr w:type="spellStart"/>
+      <w:r>
+        <w:rPr>
+          <w:lang w:val="en-US"/>
+        </w:rPr>
+        <w:t>tích</w:t>
+      </w:r>
+      <w:proofErr w:type="spellEnd"/>
+      <w:r>
+        <w:rPr>
+          <w:lang w:val="en-US"/>
+        </w:rPr>
+        <w:t xml:space="preserve"> </w:t>
+      </w:r>
+      <w:proofErr w:type="spellStart"/>
+      <w:r>
+        <w:rPr>
+          <w:lang w:val="en-US"/>
+        </w:rPr>
+        <w:t>cú</w:t>
+      </w:r>
+      <w:proofErr w:type="spellEnd"/>
+      <w:r>
+        <w:rPr>
+          <w:lang w:val="en-US"/>
+        </w:rPr>
+        <w:t xml:space="preserve"> </w:t>
+      </w:r>
+      <w:proofErr w:type="spellStart"/>
+      <w:r>
+        <w:rPr>
+          <w:lang w:val="en-US"/>
+        </w:rPr>
+        <w:t>pháp</w:t>
+      </w:r>
+      <w:proofErr w:type="spellEnd"/>
+      <w:r>
+        <w:rPr>
+          <w:lang w:val="en-US"/>
+        </w:rPr>
+        <w:t xml:space="preserve"> </w:t>
+      </w:r>
+      <w:proofErr w:type="spellStart"/>
+      <w:r>
+        <w:rPr>
+          <w:lang w:val="en-US"/>
+        </w:rPr>
+        <w:t>lệnh</w:t>
+      </w:r>
+      <w:proofErr w:type="spellEnd"/>
+      <w:r>
+        <w:rPr>
+          <w:lang w:val="en-US"/>
+        </w:rPr>
+        <w:t xml:space="preserve"> pipe</w:t>
+      </w:r>
+      <w:r>
+        <w:rPr>
+          <w:lang w:val="en-US"/>
+        </w:rPr>
+        <w:t xml:space="preserve"> (Bảo)</w:t>
+      </w:r>
+    </w:p>
+    <w:p>
+      <w:pPr>
+        <w:ind w:left="720" w:firstLine="360"/>
+        <w:rPr>
+          <w:lang w:val="en-US"/>
+        </w:rPr>
+      </w:pPr>
+      <w:proofErr w:type="spellStart"/>
+      <w:r>
+        <w:rPr>
+          <w:lang w:val="en-US"/>
+        </w:rPr>
+        <w:t>Hàm</w:t>
+      </w:r>
+      <w:proofErr w:type="spellEnd"/>
+      <w:r>
+        <w:rPr>
+          <w:lang w:val="en-US"/>
+        </w:rPr>
+        <w:t>:</w:t>
+      </w:r>
+      <w:r>
+        <w:rPr>
+          <w:lang w:val="en-US"/>
+        </w:rPr>
+        <w:t xml:space="preserve"> </w:t>
+      </w:r>
+      <w:r>
+        <w:rPr>
+          <w:rStyle w:val="pl-k"/>
+          <w:rFonts w:ascii="Consolas" w:hAnsi="Consolas"/>
+          <w:color w:val="D73A49"/>
+          <w:sz w:val="18"/>
+          <w:szCs w:val="18"/>
+          <w:shd w:val="clear" w:color="auto" w:fill="FFFFFF"/>
+        </w:rPr>
+        <w:t>bool</w:t>
+      </w:r>
+      <w:r>
+        <w:rPr>
+          <w:rFonts w:ascii="Consolas" w:hAnsi="Consolas"/>
+          <w:color w:val="24292E"/>
+          <w:sz w:val="18"/>
+          <w:szCs w:val="18"/>
+          <w:shd w:val="clear" w:color="auto" w:fill="FFFFFF"/>
+        </w:rPr>
+        <w:t xml:space="preserve"> </w:t>
+      </w:r>
+      <w:proofErr w:type="gramStart"/>
+      <w:r>
+        <w:rPr>
+          <w:rStyle w:val="pl-en"/>
+          <w:rFonts w:ascii="Consolas" w:hAnsi="Consolas"/>
+          <w:color w:val="6F42C1"/>
+          <w:sz w:val="18"/>
+          <w:szCs w:val="18"/>
+          <w:shd w:val="clear" w:color="auto" w:fill="FFFFFF"/>
+        </w:rPr>
+        <w:t>parsePipe</w:t>
+      </w:r>
+      <w:r>
+        <w:rPr>
+          <w:rFonts w:ascii="Consolas" w:hAnsi="Consolas"/>
+          <w:color w:val="24292E"/>
+          <w:sz w:val="18"/>
+          <w:szCs w:val="18"/>
+          <w:shd w:val="clear" w:color="auto" w:fill="FFFFFF"/>
+        </w:rPr>
+        <w:t>(</w:t>
+      </w:r>
+      <w:proofErr w:type="gramEnd"/>
+      <w:r>
+        <w:rPr>
+          <w:rStyle w:val="pl-k"/>
+          <w:rFonts w:ascii="Consolas" w:hAnsi="Consolas"/>
+          <w:color w:val="D73A49"/>
+          <w:sz w:val="18"/>
+          <w:szCs w:val="18"/>
+          <w:shd w:val="clear" w:color="auto" w:fill="FFFFFF"/>
+        </w:rPr>
+        <w:t>char</w:t>
+      </w:r>
+      <w:r>
+        <w:rPr>
+          <w:rFonts w:ascii="Consolas" w:hAnsi="Consolas"/>
+          <w:color w:val="24292E"/>
+          <w:sz w:val="18"/>
+          <w:szCs w:val="18"/>
+          <w:shd w:val="clear" w:color="auto" w:fill="FFFFFF"/>
+        </w:rPr>
+        <w:t xml:space="preserve">* args[], </w:t>
+      </w:r>
+      <w:r>
+        <w:rPr>
+          <w:rStyle w:val="pl-k"/>
+          <w:rFonts w:ascii="Consolas" w:hAnsi="Consolas"/>
+          <w:color w:val="D73A49"/>
+          <w:sz w:val="18"/>
+          <w:szCs w:val="18"/>
+          <w:shd w:val="clear" w:color="auto" w:fill="FFFFFF"/>
+        </w:rPr>
+        <w:t>char</w:t>
+      </w:r>
+      <w:r>
+        <w:rPr>
+          <w:rFonts w:ascii="Consolas" w:hAnsi="Consolas"/>
+          <w:color w:val="24292E"/>
+          <w:sz w:val="18"/>
+          <w:szCs w:val="18"/>
+          <w:shd w:val="clear" w:color="auto" w:fill="FFFFFF"/>
+        </w:rPr>
+        <w:t>* argsPipe[</w:t>
       </w:r>
       <w:r>
         <w:rPr>
@@ -2298,7 +3253,7 @@
           <w:szCs w:val="18"/>
           <w:shd w:val="clear" w:color="auto" w:fill="FFFFFF"/>
         </w:rPr>
-        <w:t>pid_t</w:t>
+        <w:t>2</w:t>
       </w:r>
       <w:r>
         <w:rPr>
@@ -2308,9 +3263,211 @@
           <w:szCs w:val="18"/>
           <w:shd w:val="clear" w:color="auto" w:fill="FFFFFF"/>
         </w:rPr>
+        <w:t>][MAX_ARG_SIZE])</w:t>
+      </w:r>
+    </w:p>
+    <w:p>
+      <w:pPr>
+        <w:pStyle w:val="ListParagraph"/>
+        <w:ind w:left="1080"/>
+        <w:rPr>
+          <w:lang w:val="en-US"/>
+        </w:rPr>
+      </w:pPr>
+      <w:proofErr w:type="spellStart"/>
+      <w:r>
+        <w:rPr>
+          <w:lang w:val="en-US"/>
+        </w:rPr>
+        <w:t>Mô</w:t>
+      </w:r>
+      <w:proofErr w:type="spellEnd"/>
+      <w:r>
+        <w:rPr>
+          <w:lang w:val="en-US"/>
+        </w:rPr>
+        <w:t xml:space="preserve"> </w:t>
+      </w:r>
+      <w:proofErr w:type="spellStart"/>
+      <w:r>
+        <w:rPr>
+          <w:lang w:val="en-US"/>
+        </w:rPr>
+        <w:t>tả</w:t>
+      </w:r>
+      <w:proofErr w:type="spellEnd"/>
+      <w:r>
+        <w:rPr>
+          <w:lang w:val="en-US"/>
+        </w:rPr>
+        <w:t>:</w:t>
+      </w:r>
+    </w:p>
+    <w:p>
+      <w:pPr>
+        <w:pStyle w:val="ListParagraph"/>
+        <w:numPr>
+          <w:ilvl w:val="2"/>
+          <w:numId w:val="2"/>
+        </w:numPr>
+        <w:rPr>
+          <w:lang w:val="en-US"/>
+        </w:rPr>
+      </w:pPr>
+      <w:proofErr w:type="spellStart"/>
+      <w:r>
+        <w:rPr>
+          <w:lang w:val="en-US"/>
+        </w:rPr>
+        <w:t>Thực</w:t>
+      </w:r>
+      <w:proofErr w:type="spellEnd"/>
+      <w:r>
+        <w:rPr>
+          <w:lang w:val="en-US"/>
+        </w:rPr>
+        <w:t xml:space="preserve"> </w:t>
+      </w:r>
+      <w:proofErr w:type="spellStart"/>
+      <w:r>
+        <w:rPr>
+          <w:lang w:val="en-US"/>
+        </w:rPr>
+        <w:t>hiện</w:t>
+      </w:r>
+      <w:proofErr w:type="spellEnd"/>
+      <w:r>
+        <w:rPr>
+          <w:lang w:val="en-US"/>
+        </w:rPr>
+        <w:t xml:space="preserve"> </w:t>
+      </w:r>
+      <w:proofErr w:type="spellStart"/>
+      <w:r>
+        <w:rPr>
+          <w:lang w:val="en-US"/>
+        </w:rPr>
+        <w:t>lệnh</w:t>
+      </w:r>
+      <w:proofErr w:type="spellEnd"/>
+      <w:r>
+        <w:rPr>
+          <w:lang w:val="en-US"/>
+        </w:rPr>
         <w:t xml:space="preserve"> </w:t>
       </w:r>
       <w:proofErr w:type="gramStart"/>
+      <w:r>
+        <w:rPr>
+          <w:lang w:val="en-US"/>
+        </w:rPr>
+        <w:t>pipe</w:t>
+      </w:r>
+      <w:r>
+        <w:rPr>
+          <w:lang w:val="en-US"/>
+        </w:rPr>
+        <w:t>(</w:t>
+      </w:r>
+      <w:proofErr w:type="gramEnd"/>
+      <w:r>
+        <w:rPr>
+          <w:lang w:val="en-US"/>
+        </w:rPr>
+        <w:t>Bảo)</w:t>
+      </w:r>
+    </w:p>
+    <w:p>
+      <w:pPr>
+        <w:pStyle w:val="ListParagraph"/>
+        <w:ind w:left="1080"/>
+        <w:rPr>
+          <w:rFonts w:ascii="Consolas" w:hAnsi="Consolas"/>
+          <w:color w:val="24292E"/>
+          <w:sz w:val="18"/>
+          <w:szCs w:val="18"/>
+          <w:shd w:val="clear" w:color="auto" w:fill="FFFFFF"/>
+        </w:rPr>
+      </w:pPr>
+      <w:proofErr w:type="spellStart"/>
+      <w:r>
+        <w:rPr>
+          <w:lang w:val="en-US"/>
+        </w:rPr>
+        <w:t>Hàm</w:t>
+      </w:r>
+      <w:proofErr w:type="spellEnd"/>
+      <w:r>
+        <w:rPr>
+          <w:lang w:val="en-US"/>
+        </w:rPr>
+        <w:t xml:space="preserve">: </w:t>
+      </w:r>
+      <w:r>
+        <w:rPr>
+          <w:rStyle w:val="pl-k"/>
+          <w:rFonts w:ascii="Consolas" w:hAnsi="Consolas"/>
+          <w:color w:val="D73A49"/>
+          <w:sz w:val="18"/>
+          <w:szCs w:val="18"/>
+          <w:shd w:val="clear" w:color="auto" w:fill="FFFFFF"/>
+        </w:rPr>
+        <w:t>void</w:t>
+      </w:r>
+      <w:r>
+        <w:rPr>
+          <w:rFonts w:ascii="Consolas" w:hAnsi="Consolas"/>
+          <w:color w:val="24292E"/>
+          <w:sz w:val="18"/>
+          <w:szCs w:val="18"/>
+          <w:shd w:val="clear" w:color="auto" w:fill="FFFFFF"/>
+        </w:rPr>
+        <w:t xml:space="preserve"> </w:t>
+      </w:r>
+      <w:proofErr w:type="gramStart"/>
+      <w:r>
+        <w:rPr>
+          <w:rStyle w:val="pl-en"/>
+          <w:rFonts w:ascii="Consolas" w:hAnsi="Consolas"/>
+          <w:color w:val="6F42C1"/>
+          <w:sz w:val="18"/>
+          <w:szCs w:val="18"/>
+          <w:shd w:val="clear" w:color="auto" w:fill="FFFFFF"/>
+        </w:rPr>
+        <w:t>runPipedCommand</w:t>
+      </w:r>
+      <w:r>
+        <w:rPr>
+          <w:rFonts w:ascii="Consolas" w:hAnsi="Consolas"/>
+          <w:color w:val="24292E"/>
+          <w:sz w:val="18"/>
+          <w:szCs w:val="18"/>
+          <w:shd w:val="clear" w:color="auto" w:fill="FFFFFF"/>
+        </w:rPr>
+        <w:t>(</w:t>
+      </w:r>
+      <w:proofErr w:type="gramEnd"/>
+      <w:r>
+        <w:rPr>
+          <w:rStyle w:val="pl-k"/>
+          <w:rFonts w:ascii="Consolas" w:hAnsi="Consolas"/>
+          <w:color w:val="D73A49"/>
+          <w:sz w:val="18"/>
+          <w:szCs w:val="18"/>
+          <w:shd w:val="clear" w:color="auto" w:fill="FFFFFF"/>
+        </w:rPr>
+        <w:t>char</w:t>
+      </w:r>
+      <w:r>
+        <w:rPr>
+          <w:rFonts w:ascii="Consolas" w:hAnsi="Consolas"/>
+          <w:color w:val="24292E"/>
+          <w:sz w:val="18"/>
+          <w:szCs w:val="18"/>
+          <w:shd w:val="clear" w:color="auto" w:fill="FFFFFF"/>
+        </w:rPr>
+        <w:t>* argsPipe[</w:t>
+      </w:r>
       <w:r>
         <w:rPr>
           <w:rStyle w:val="pl-c1"/>
@@ -2320,7 +3477,7 @@
           <w:szCs w:val="18"/>
           <w:shd w:val="clear" w:color="auto" w:fill="FFFFFF"/>
         </w:rPr>
-        <w:t>fork</w:t>
+        <w:t>2</w:t>
       </w:r>
       <w:r>
         <w:rPr>
@@ -2330,18 +3487,7 @@
           <w:szCs w:val="18"/>
           <w:shd w:val="clear" w:color="auto" w:fill="FFFFFF"/>
         </w:rPr>
-        <w:t>(</w:t>
-      </w:r>
-      <w:proofErr w:type="gramEnd"/>
-      <w:r>
-        <w:rPr>
-          <w:rFonts w:ascii="Consolas" w:hAnsi="Consolas"/>
-          <w:color w:val="24292E"/>
-          <w:sz w:val="18"/>
-          <w:szCs w:val="18"/>
-          <w:shd w:val="clear" w:color="auto" w:fill="FFFFFF"/>
-        </w:rPr>
-        <w:t>)</w:t>
+        <w:t>][MAX_ARG_SIZE])</w:t>
       </w:r>
     </w:p>
     <w:p>
@@ -2349,12 +3495,16 @@
         <w:pStyle w:val="ListParagraph"/>
         <w:ind w:left="1080"/>
         <w:rPr>
-          <w:lang w:val="en-US"/>
-        </w:rPr>
-      </w:pPr>
-      <w:proofErr w:type="spellStart"/>
-      <w:r>
-        <w:rPr>
+          <w:color w:val="24292E"/>
+          <w:shd w:val="clear" w:color="auto" w:fill="FFFFFF"/>
+          <w:lang w:val="en-US"/>
+        </w:rPr>
+      </w:pPr>
+      <w:proofErr w:type="spellStart"/>
+      <w:r>
+        <w:rPr>
+          <w:color w:val="24292E"/>
+          <w:shd w:val="clear" w:color="auto" w:fill="FFFFFF"/>
           <w:lang w:val="en-US"/>
         </w:rPr>
         <w:t>Mô</w:t>
@@ -2362,13 +3512,17 @@
       <w:proofErr w:type="spellEnd"/>
       <w:r>
         <w:rPr>
-          <w:lang w:val="en-US"/>
-        </w:rPr>
-        <w:t xml:space="preserve"> </w:t>
-      </w:r>
-      <w:proofErr w:type="spellStart"/>
-      <w:r>
-        <w:rPr>
+          <w:color w:val="24292E"/>
+          <w:shd w:val="clear" w:color="auto" w:fill="FFFFFF"/>
+          <w:lang w:val="en-US"/>
+        </w:rPr>
+        <w:t xml:space="preserve"> </w:t>
+      </w:r>
+      <w:proofErr w:type="spellStart"/>
+      <w:r>
+        <w:rPr>
+          <w:color w:val="24292E"/>
+          <w:shd w:val="clear" w:color="auto" w:fill="FFFFFF"/>
           <w:lang w:val="en-US"/>
         </w:rPr>
         <w:t>tả</w:t>
@@ -2376,1333 +3530,53 @@
       <w:proofErr w:type="spellEnd"/>
       <w:r>
         <w:rPr>
+          <w:color w:val="24292E"/>
+          <w:shd w:val="clear" w:color="auto" w:fill="FFFFFF"/>
           <w:lang w:val="en-US"/>
         </w:rPr>
         <w:t>:</w:t>
+      </w:r>
+      <w:r>
+        <w:rPr>
+          <w:color w:val="24292E"/>
+          <w:shd w:val="clear" w:color="auto" w:fill="FFFFFF"/>
+          <w:lang w:val="en-US"/>
+        </w:rPr>
+        <w:t xml:space="preserve"> </w:t>
       </w:r>
     </w:p>
     <w:p>
       <w:pPr>
         <w:pStyle w:val="ListParagraph"/>
-        <w:numPr>
-          <w:ilvl w:val="1"/>
-          <w:numId w:val="2"/>
-        </w:numPr>
-        <w:rPr>
-          <w:lang w:val="en-US"/>
-        </w:rPr>
-      </w:pPr>
-      <w:proofErr w:type="spellStart"/>
-      <w:r>
-        <w:rPr>
-          <w:lang w:val="en-US"/>
-        </w:rPr>
-        <w:t>Thực</w:t>
-      </w:r>
-      <w:proofErr w:type="spellEnd"/>
-      <w:r>
-        <w:rPr>
-          <w:lang w:val="en-US"/>
-        </w:rPr>
-        <w:t xml:space="preserve"> </w:t>
-      </w:r>
-      <w:proofErr w:type="spellStart"/>
-      <w:r>
-        <w:rPr>
-          <w:lang w:val="en-US"/>
-        </w:rPr>
-        <w:t>hiện</w:t>
-      </w:r>
-      <w:proofErr w:type="spellEnd"/>
-      <w:r>
-        <w:rPr>
-          <w:lang w:val="en-US"/>
-        </w:rPr>
-        <w:t xml:space="preserve"> </w:t>
-      </w:r>
-      <w:proofErr w:type="spellStart"/>
-      <w:r>
-        <w:rPr>
-          <w:lang w:val="en-US"/>
-        </w:rPr>
-        <w:t>lệnh</w:t>
-      </w:r>
-      <w:proofErr w:type="spellEnd"/>
-      <w:r>
-        <w:rPr>
-          <w:lang w:val="en-US"/>
-        </w:rPr>
-        <w:t xml:space="preserve"> </w:t>
-      </w:r>
-      <w:proofErr w:type="spellStart"/>
-      <w:r>
-        <w:rPr>
-          <w:lang w:val="en-US"/>
-        </w:rPr>
-        <w:t>trong</w:t>
-      </w:r>
-      <w:proofErr w:type="spellEnd"/>
-      <w:r>
-        <w:rPr>
-          <w:lang w:val="en-US"/>
-        </w:rPr>
-        <w:t xml:space="preserve"> </w:t>
-      </w:r>
-      <w:proofErr w:type="spellStart"/>
-      <w:r>
-        <w:rPr>
-          <w:lang w:val="en-US"/>
-        </w:rPr>
-        <w:t>các</w:t>
-      </w:r>
-      <w:proofErr w:type="spellEnd"/>
-      <w:r>
-        <w:rPr>
-          <w:lang w:val="en-US"/>
-        </w:rPr>
-        <w:t xml:space="preserve"> </w:t>
-      </w:r>
-      <w:proofErr w:type="spellStart"/>
-      <w:r>
-        <w:rPr>
-          <w:lang w:val="en-US"/>
-        </w:rPr>
-        <w:t>tiến</w:t>
-      </w:r>
-      <w:proofErr w:type="spellEnd"/>
-      <w:r>
-        <w:rPr>
-          <w:lang w:val="en-US"/>
-        </w:rPr>
-        <w:t xml:space="preserve"> </w:t>
-      </w:r>
-      <w:proofErr w:type="spellStart"/>
-      <w:r>
-        <w:rPr>
-          <w:lang w:val="en-US"/>
-        </w:rPr>
-        <w:t>trình</w:t>
-      </w:r>
-      <w:proofErr w:type="spellEnd"/>
-      <w:r>
-        <w:rPr>
-          <w:lang w:val="en-US"/>
-        </w:rPr>
-        <w:t xml:space="preserve"> con</w:t>
-      </w:r>
-    </w:p>
-    <w:p>
-      <w:pPr>
-        <w:pStyle w:val="ListParagraph"/>
         <w:ind w:left="1080"/>
         <w:rPr>
-          <w:lang w:val="en-US"/>
-        </w:rPr>
-      </w:pPr>
-      <w:proofErr w:type="spellStart"/>
-      <w:r>
-        <w:rPr>
-          <w:lang w:val="en-US"/>
-        </w:rPr>
-        <w:t>Hàm</w:t>
-      </w:r>
-      <w:proofErr w:type="spellEnd"/>
-      <w:r>
-        <w:rPr>
-          <w:lang w:val="en-US"/>
-        </w:rPr>
-        <w:t xml:space="preserve">: </w:t>
-      </w:r>
-    </w:p>
-    <w:p>
-      <w:pPr>
-        <w:pStyle w:val="ListParagraph"/>
-        <w:ind w:left="1080"/>
-        <w:rPr>
-          <w:lang w:val="en-US"/>
-        </w:rPr>
-      </w:pPr>
-      <w:proofErr w:type="spellStart"/>
-      <w:r>
-        <w:rPr>
-          <w:lang w:val="en-US"/>
-        </w:rPr>
-        <w:t>Mô</w:t>
-      </w:r>
-      <w:proofErr w:type="spellEnd"/>
-      <w:r>
-        <w:rPr>
-          <w:lang w:val="en-US"/>
-        </w:rPr>
-        <w:t xml:space="preserve"> </w:t>
-      </w:r>
-      <w:proofErr w:type="spellStart"/>
-      <w:r>
-        <w:rPr>
-          <w:lang w:val="en-US"/>
-        </w:rPr>
-        <w:t>tả</w:t>
-      </w:r>
-      <w:proofErr w:type="spellEnd"/>
-      <w:r>
-        <w:rPr>
-          <w:lang w:val="en-US"/>
-        </w:rPr>
-        <w:t>:</w:t>
-      </w:r>
-    </w:p>
-    <w:p>
-      <w:pPr>
-        <w:pStyle w:val="ListParagraph"/>
-        <w:numPr>
-          <w:ilvl w:val="1"/>
-          <w:numId w:val="2"/>
-        </w:numPr>
-        <w:rPr>
-          <w:lang w:val="en-US"/>
-        </w:rPr>
-      </w:pPr>
-      <w:proofErr w:type="spellStart"/>
-      <w:r>
-        <w:rPr>
-          <w:lang w:val="en-US"/>
-        </w:rPr>
-        <w:t>Lưu</w:t>
-      </w:r>
-      <w:proofErr w:type="spellEnd"/>
-      <w:r>
-        <w:rPr>
-          <w:lang w:val="en-US"/>
-        </w:rPr>
-        <w:t xml:space="preserve"> </w:t>
-      </w:r>
-      <w:proofErr w:type="spellStart"/>
-      <w:r>
-        <w:rPr>
-          <w:lang w:val="en-US"/>
-        </w:rPr>
-        <w:t>trữ</w:t>
-      </w:r>
-      <w:proofErr w:type="spellEnd"/>
-      <w:r>
-        <w:rPr>
-          <w:lang w:val="en-US"/>
-        </w:rPr>
-        <w:t xml:space="preserve"> </w:t>
-      </w:r>
-      <w:proofErr w:type="spellStart"/>
-      <w:r>
-        <w:rPr>
-          <w:lang w:val="en-US"/>
-        </w:rPr>
-        <w:t>lịch</w:t>
-      </w:r>
-      <w:proofErr w:type="spellEnd"/>
-      <w:r>
-        <w:rPr>
-          <w:lang w:val="en-US"/>
-        </w:rPr>
-        <w:t xml:space="preserve"> </w:t>
-      </w:r>
-      <w:proofErr w:type="spellStart"/>
-      <w:r>
-        <w:rPr>
-          <w:lang w:val="en-US"/>
-        </w:rPr>
-        <w:t>sử</w:t>
-      </w:r>
-      <w:proofErr w:type="spellEnd"/>
-      <w:r>
-        <w:rPr>
-          <w:lang w:val="en-US"/>
-        </w:rPr>
-        <w:t xml:space="preserve"> </w:t>
-      </w:r>
-      <w:proofErr w:type="spellStart"/>
-      <w:r>
-        <w:rPr>
-          <w:lang w:val="en-US"/>
-        </w:rPr>
-        <w:t>các</w:t>
-      </w:r>
-      <w:proofErr w:type="spellEnd"/>
-      <w:r>
-        <w:rPr>
-          <w:lang w:val="en-US"/>
-        </w:rPr>
-        <w:t xml:space="preserve"> </w:t>
-      </w:r>
-      <w:proofErr w:type="spellStart"/>
-      <w:r>
-        <w:rPr>
-          <w:lang w:val="en-US"/>
-        </w:rPr>
-        <w:t>lệnh</w:t>
-      </w:r>
-      <w:proofErr w:type="spellEnd"/>
-      <w:r>
-        <w:rPr>
-          <w:lang w:val="en-US"/>
-        </w:rPr>
-        <w:t xml:space="preserve"> </w:t>
-      </w:r>
-      <w:proofErr w:type="spellStart"/>
-      <w:r>
-        <w:rPr>
-          <w:lang w:val="en-US"/>
-        </w:rPr>
-        <w:t>và</w:t>
-      </w:r>
-      <w:proofErr w:type="spellEnd"/>
-      <w:r>
-        <w:rPr>
-          <w:lang w:val="en-US"/>
-        </w:rPr>
-        <w:t xml:space="preserve"> </w:t>
-      </w:r>
-      <w:proofErr w:type="spellStart"/>
-      <w:r>
-        <w:rPr>
-          <w:lang w:val="en-US"/>
-        </w:rPr>
-        <w:t>sử</w:t>
-      </w:r>
-      <w:proofErr w:type="spellEnd"/>
-      <w:r>
-        <w:rPr>
-          <w:lang w:val="en-US"/>
-        </w:rPr>
-        <w:t xml:space="preserve"> </w:t>
-      </w:r>
-      <w:proofErr w:type="spellStart"/>
-      <w:r>
-        <w:rPr>
-          <w:lang w:val="en-US"/>
-        </w:rPr>
-        <w:t>dụng</w:t>
-      </w:r>
-      <w:proofErr w:type="spellEnd"/>
-      <w:r>
-        <w:rPr>
-          <w:lang w:val="en-US"/>
-        </w:rPr>
-        <w:t xml:space="preserve"> </w:t>
-      </w:r>
-      <w:proofErr w:type="spellStart"/>
-      <w:r>
-        <w:rPr>
-          <w:lang w:val="en-US"/>
-        </w:rPr>
-        <w:t>lại</w:t>
-      </w:r>
-      <w:proofErr w:type="spellEnd"/>
-    </w:p>
-    <w:p>
-      <w:pPr>
-        <w:pStyle w:val="ListParagraph"/>
-        <w:ind w:left="1080"/>
-        <w:rPr>
-          <w:lang w:val="en-US"/>
-        </w:rPr>
-      </w:pPr>
-      <w:proofErr w:type="spellStart"/>
-      <w:r>
-        <w:rPr>
-          <w:lang w:val="en-US"/>
-        </w:rPr>
-        <w:t>Hàm</w:t>
-      </w:r>
-      <w:proofErr w:type="spellEnd"/>
-      <w:r>
-        <w:rPr>
-          <w:lang w:val="en-US"/>
-        </w:rPr>
-        <w:t xml:space="preserve">: </w:t>
-      </w:r>
-      <w:r>
-        <w:rPr>
-          <w:rStyle w:val="pl-k"/>
-          <w:rFonts w:ascii="Consolas" w:hAnsi="Consolas"/>
-          <w:color w:val="D73A49"/>
-          <w:sz w:val="18"/>
-          <w:szCs w:val="18"/>
-          <w:shd w:val="clear" w:color="auto" w:fill="FFFFFF"/>
-        </w:rPr>
-        <w:t>void</w:t>
-      </w:r>
-      <w:r>
-        <w:rPr>
-          <w:rFonts w:ascii="Consolas" w:hAnsi="Consolas"/>
-          <w:color w:val="24292E"/>
-          <w:sz w:val="18"/>
-          <w:szCs w:val="18"/>
-          <w:shd w:val="clear" w:color="auto" w:fill="FFFFFF"/>
-        </w:rPr>
-        <w:t xml:space="preserve"> </w:t>
-      </w:r>
-      <w:proofErr w:type="gramStart"/>
-      <w:r>
-        <w:rPr>
-          <w:rStyle w:val="pl-en"/>
-          <w:rFonts w:ascii="Consolas" w:hAnsi="Consolas"/>
-          <w:color w:val="6F42C1"/>
-          <w:sz w:val="18"/>
-          <w:szCs w:val="18"/>
-          <w:shd w:val="clear" w:color="auto" w:fill="FFFFFF"/>
-        </w:rPr>
-        <w:t>historyProceed</w:t>
-      </w:r>
-      <w:r>
-        <w:rPr>
-          <w:rFonts w:ascii="Consolas" w:hAnsi="Consolas"/>
-          <w:color w:val="24292E"/>
-          <w:sz w:val="18"/>
-          <w:szCs w:val="18"/>
-          <w:shd w:val="clear" w:color="auto" w:fill="FFFFFF"/>
-        </w:rPr>
-        <w:t>(</w:t>
-      </w:r>
-      <w:proofErr w:type="gramEnd"/>
-      <w:r>
-        <w:rPr>
-          <w:rStyle w:val="pl-k"/>
-          <w:rFonts w:ascii="Consolas" w:hAnsi="Consolas"/>
-          <w:color w:val="D73A49"/>
-          <w:sz w:val="18"/>
-          <w:szCs w:val="18"/>
-          <w:shd w:val="clear" w:color="auto" w:fill="FFFFFF"/>
-        </w:rPr>
-        <w:t>int</w:t>
-      </w:r>
-      <w:r>
-        <w:rPr>
-          <w:rFonts w:ascii="Consolas" w:hAnsi="Consolas"/>
-          <w:color w:val="24292E"/>
-          <w:sz w:val="18"/>
-          <w:szCs w:val="18"/>
-          <w:shd w:val="clear" w:color="auto" w:fill="FFFFFF"/>
-        </w:rPr>
-        <w:t xml:space="preserve">&amp; historyCount, </w:t>
-      </w:r>
-      <w:r>
-        <w:rPr>
-          <w:rStyle w:val="pl-k"/>
-          <w:rFonts w:ascii="Consolas" w:hAnsi="Consolas"/>
-          <w:color w:val="D73A49"/>
-          <w:sz w:val="18"/>
-          <w:szCs w:val="18"/>
-          <w:shd w:val="clear" w:color="auto" w:fill="FFFFFF"/>
-        </w:rPr>
-        <w:t>char</w:t>
-      </w:r>
-      <w:r>
-        <w:rPr>
-          <w:rFonts w:ascii="Consolas" w:hAnsi="Consolas"/>
-          <w:color w:val="24292E"/>
-          <w:sz w:val="18"/>
-          <w:szCs w:val="18"/>
-          <w:shd w:val="clear" w:color="auto" w:fill="FFFFFF"/>
-        </w:rPr>
-        <w:t xml:space="preserve">* history[], </w:t>
-      </w:r>
-      <w:r>
-        <w:rPr>
-          <w:rStyle w:val="pl-k"/>
-          <w:rFonts w:ascii="Consolas" w:hAnsi="Consolas"/>
-          <w:color w:val="D73A49"/>
-          <w:sz w:val="18"/>
-          <w:szCs w:val="18"/>
-          <w:shd w:val="clear" w:color="auto" w:fill="FFFFFF"/>
-        </w:rPr>
-        <w:t>char</w:t>
-      </w:r>
-      <w:r>
-        <w:rPr>
-          <w:rFonts w:ascii="Consolas" w:hAnsi="Consolas"/>
-          <w:color w:val="24292E"/>
-          <w:sz w:val="18"/>
-          <w:szCs w:val="18"/>
-          <w:shd w:val="clear" w:color="auto" w:fill="FFFFFF"/>
-        </w:rPr>
-        <w:t xml:space="preserve"> inputStr[])</w:t>
-      </w:r>
-    </w:p>
-    <w:p>
-      <w:pPr>
-        <w:pStyle w:val="ListParagraph"/>
-        <w:ind w:left="1080"/>
-        <w:rPr>
-          <w:lang w:val="en-US"/>
-        </w:rPr>
-      </w:pPr>
-      <w:proofErr w:type="spellStart"/>
-      <w:r>
-        <w:rPr>
-          <w:lang w:val="en-US"/>
-        </w:rPr>
-        <w:t>Mô</w:t>
-      </w:r>
-      <w:proofErr w:type="spellEnd"/>
-      <w:r>
-        <w:rPr>
-          <w:lang w:val="en-US"/>
-        </w:rPr>
-        <w:t xml:space="preserve"> </w:t>
-      </w:r>
-      <w:proofErr w:type="spellStart"/>
-      <w:r>
-        <w:rPr>
-          <w:lang w:val="en-US"/>
-        </w:rPr>
-        <w:t>tả</w:t>
-      </w:r>
-      <w:proofErr w:type="spellEnd"/>
-      <w:r>
-        <w:rPr>
-          <w:lang w:val="en-US"/>
-        </w:rPr>
-        <w:t>:</w:t>
-      </w:r>
-    </w:p>
-    <w:p>
-      <w:pPr>
-        <w:pStyle w:val="ListParagraph"/>
-        <w:numPr>
-          <w:ilvl w:val="1"/>
-          <w:numId w:val="2"/>
-        </w:numPr>
-        <w:rPr>
-          <w:lang w:val="en-US"/>
-        </w:rPr>
-      </w:pPr>
-      <w:proofErr w:type="spellStart"/>
-      <w:r>
-        <w:rPr>
-          <w:lang w:val="en-US"/>
-        </w:rPr>
-        <w:t>Điều</w:t>
-      </w:r>
-      <w:proofErr w:type="spellEnd"/>
-      <w:r>
-        <w:rPr>
-          <w:lang w:val="en-US"/>
-        </w:rPr>
-        <w:t xml:space="preserve"> </w:t>
-      </w:r>
-      <w:proofErr w:type="spellStart"/>
-      <w:r>
-        <w:rPr>
-          <w:lang w:val="en-US"/>
-        </w:rPr>
-        <w:t>hướng</w:t>
-      </w:r>
-      <w:proofErr w:type="spellEnd"/>
-      <w:r>
-        <w:rPr>
-          <w:lang w:val="en-US"/>
-        </w:rPr>
-        <w:t xml:space="preserve"> </w:t>
-      </w:r>
-      <w:proofErr w:type="spellStart"/>
-      <w:r>
-        <w:rPr>
-          <w:lang w:val="en-US"/>
-        </w:rPr>
-        <w:t>nhập</w:t>
-      </w:r>
-      <w:proofErr w:type="spellEnd"/>
-      <w:r>
-        <w:rPr>
-          <w:lang w:val="en-US"/>
-        </w:rPr>
-        <w:t xml:space="preserve"> </w:t>
-      </w:r>
-      <w:proofErr w:type="spellStart"/>
-      <w:r>
-        <w:rPr>
-          <w:lang w:val="en-US"/>
-        </w:rPr>
-        <w:t>xuất</w:t>
-      </w:r>
-      <w:proofErr w:type="spellEnd"/>
-    </w:p>
-    <w:p>
-      <w:pPr>
-        <w:pStyle w:val="ListParagraph"/>
-        <w:ind w:left="1080"/>
-        <w:rPr>
-          <w:lang w:val="en-US"/>
-        </w:rPr>
-      </w:pPr>
-      <w:proofErr w:type="spellStart"/>
-      <w:r>
-        <w:rPr>
-          <w:lang w:val="en-US"/>
-        </w:rPr>
-        <w:t>Hàm</w:t>
-      </w:r>
-      <w:proofErr w:type="spellEnd"/>
-      <w:r>
-        <w:rPr>
-          <w:lang w:val="en-US"/>
-        </w:rPr>
-        <w:t>:</w:t>
-      </w:r>
-      <w:r>
-        <w:rPr>
-          <w:lang w:val="en-US"/>
-        </w:rPr>
-        <w:t xml:space="preserve"> </w:t>
-      </w:r>
-      <w:r>
-        <w:rPr>
-          <w:rStyle w:val="pl-k"/>
-          <w:rFonts w:ascii="Consolas" w:hAnsi="Consolas"/>
-          <w:color w:val="D73A49"/>
-          <w:sz w:val="18"/>
-          <w:szCs w:val="18"/>
-          <w:shd w:val="clear" w:color="auto" w:fill="FFFFFF"/>
-        </w:rPr>
-        <w:t>int</w:t>
-      </w:r>
-      <w:r>
-        <w:rPr>
-          <w:rFonts w:ascii="Consolas" w:hAnsi="Consolas"/>
-          <w:color w:val="24292E"/>
-          <w:sz w:val="18"/>
-          <w:szCs w:val="18"/>
-          <w:shd w:val="clear" w:color="auto" w:fill="FFFFFF"/>
-        </w:rPr>
-        <w:t xml:space="preserve"> </w:t>
-      </w:r>
-      <w:proofErr w:type="gramStart"/>
-      <w:r>
-        <w:rPr>
-          <w:rStyle w:val="pl-en"/>
-          <w:rFonts w:ascii="Consolas" w:hAnsi="Consolas"/>
-          <w:color w:val="6F42C1"/>
-          <w:sz w:val="18"/>
-          <w:szCs w:val="18"/>
-          <w:shd w:val="clear" w:color="auto" w:fill="FFFFFF"/>
-        </w:rPr>
-        <w:t>parseRedirect</w:t>
-      </w:r>
-      <w:r>
-        <w:rPr>
-          <w:rFonts w:ascii="Consolas" w:hAnsi="Consolas"/>
-          <w:color w:val="24292E"/>
-          <w:sz w:val="18"/>
-          <w:szCs w:val="18"/>
-          <w:shd w:val="clear" w:color="auto" w:fill="FFFFFF"/>
-        </w:rPr>
-        <w:t>(</w:t>
-      </w:r>
-      <w:proofErr w:type="gramEnd"/>
-      <w:r>
-        <w:rPr>
-          <w:rStyle w:val="pl-k"/>
-          <w:rFonts w:ascii="Consolas" w:hAnsi="Consolas"/>
-          <w:color w:val="D73A49"/>
-          <w:sz w:val="18"/>
-          <w:szCs w:val="18"/>
-          <w:shd w:val="clear" w:color="auto" w:fill="FFFFFF"/>
-        </w:rPr>
-        <w:t>char</w:t>
-      </w:r>
-      <w:r>
-        <w:rPr>
-          <w:rFonts w:ascii="Consolas" w:hAnsi="Consolas"/>
-          <w:color w:val="24292E"/>
-          <w:sz w:val="18"/>
-          <w:szCs w:val="18"/>
-          <w:shd w:val="clear" w:color="auto" w:fill="FFFFFF"/>
-        </w:rPr>
-        <w:t xml:space="preserve">* args[], </w:t>
-      </w:r>
-      <w:r>
-        <w:rPr>
-          <w:rStyle w:val="pl-k"/>
-          <w:rFonts w:ascii="Consolas" w:hAnsi="Consolas"/>
-          <w:color w:val="D73A49"/>
-          <w:sz w:val="18"/>
-          <w:szCs w:val="18"/>
-          <w:shd w:val="clear" w:color="auto" w:fill="FFFFFF"/>
-        </w:rPr>
-        <w:t>char</w:t>
-      </w:r>
-      <w:r>
-        <w:rPr>
-          <w:rFonts w:ascii="Consolas" w:hAnsi="Consolas"/>
-          <w:color w:val="24292E"/>
-          <w:sz w:val="18"/>
-          <w:szCs w:val="18"/>
-          <w:shd w:val="clear" w:color="auto" w:fill="FFFFFF"/>
-        </w:rPr>
-        <w:t>*&amp; redirect)</w:t>
-      </w:r>
-    </w:p>
-    <w:p>
-      <w:pPr>
-        <w:pStyle w:val="ListParagraph"/>
-        <w:ind w:left="1080"/>
-        <w:rPr>
-          <w:lang w:val="en-US"/>
-        </w:rPr>
-      </w:pPr>
-      <w:proofErr w:type="spellStart"/>
-      <w:r>
-        <w:rPr>
-          <w:lang w:val="en-US"/>
-        </w:rPr>
-        <w:lastRenderedPageBreak/>
-        <w:t>Mô</w:t>
-      </w:r>
-      <w:proofErr w:type="spellEnd"/>
-      <w:r>
-        <w:rPr>
-          <w:lang w:val="en-US"/>
-        </w:rPr>
-        <w:t xml:space="preserve"> </w:t>
-      </w:r>
-      <w:proofErr w:type="spellStart"/>
-      <w:r>
-        <w:rPr>
-          <w:lang w:val="en-US"/>
-        </w:rPr>
-        <w:t>tả</w:t>
-      </w:r>
-      <w:proofErr w:type="spellEnd"/>
-      <w:r>
-        <w:rPr>
-          <w:lang w:val="en-US"/>
-        </w:rPr>
-        <w:t>:</w:t>
-      </w:r>
-      <w:r>
-        <w:rPr>
-          <w:lang w:val="en-US"/>
-        </w:rPr>
-        <w:tab/>
-      </w:r>
-    </w:p>
-    <w:p>
-      <w:pPr>
-        <w:pStyle w:val="ListParagraph"/>
-        <w:numPr>
-          <w:ilvl w:val="1"/>
-          <w:numId w:val="2"/>
-        </w:numPr>
-        <w:rPr>
-          <w:lang w:val="en-US"/>
-        </w:rPr>
-      </w:pPr>
-      <w:proofErr w:type="spellStart"/>
-      <w:r>
-        <w:rPr>
-          <w:lang w:val="en-US"/>
-        </w:rPr>
-        <w:t>Tổ</w:t>
-      </w:r>
-      <w:proofErr w:type="spellEnd"/>
-      <w:r>
-        <w:rPr>
-          <w:lang w:val="en-US"/>
-        </w:rPr>
-        <w:t xml:space="preserve"> </w:t>
-      </w:r>
-      <w:proofErr w:type="spellStart"/>
-      <w:r>
-        <w:rPr>
-          <w:lang w:val="en-US"/>
-        </w:rPr>
-        <w:t>chức</w:t>
-      </w:r>
-      <w:proofErr w:type="spellEnd"/>
-      <w:r>
-        <w:rPr>
-          <w:lang w:val="en-US"/>
-        </w:rPr>
-        <w:t xml:space="preserve"> </w:t>
-      </w:r>
-      <w:proofErr w:type="spellStart"/>
-      <w:r>
-        <w:rPr>
-          <w:lang w:val="en-US"/>
-        </w:rPr>
-        <w:t>giao</w:t>
-      </w:r>
-      <w:proofErr w:type="spellEnd"/>
-      <w:r>
-        <w:rPr>
-          <w:lang w:val="en-US"/>
-        </w:rPr>
-        <w:t xml:space="preserve"> </w:t>
-      </w:r>
-      <w:proofErr w:type="spellStart"/>
-      <w:r>
-        <w:rPr>
-          <w:lang w:val="en-US"/>
-        </w:rPr>
-        <w:t>tiếp</w:t>
-      </w:r>
-      <w:proofErr w:type="spellEnd"/>
-      <w:r>
-        <w:rPr>
-          <w:lang w:val="en-US"/>
-        </w:rPr>
-        <w:t xml:space="preserve"> </w:t>
-      </w:r>
-      <w:proofErr w:type="spellStart"/>
-      <w:r>
-        <w:rPr>
-          <w:lang w:val="en-US"/>
-        </w:rPr>
-        <w:t>giữa</w:t>
-      </w:r>
-      <w:proofErr w:type="spellEnd"/>
-      <w:r>
-        <w:rPr>
-          <w:lang w:val="en-US"/>
-        </w:rPr>
-        <w:t xml:space="preserve"> </w:t>
-      </w:r>
-      <w:proofErr w:type="spellStart"/>
-      <w:r>
-        <w:rPr>
-          <w:lang w:val="en-US"/>
-        </w:rPr>
-        <w:t>tiến</w:t>
-      </w:r>
-      <w:proofErr w:type="spellEnd"/>
-      <w:r>
-        <w:rPr>
-          <w:lang w:val="en-US"/>
-        </w:rPr>
-        <w:t xml:space="preserve"> </w:t>
-      </w:r>
-      <w:proofErr w:type="spellStart"/>
-      <w:r>
-        <w:rPr>
-          <w:lang w:val="en-US"/>
-        </w:rPr>
-        <w:t>trình</w:t>
-      </w:r>
-      <w:proofErr w:type="spellEnd"/>
-      <w:r>
-        <w:rPr>
-          <w:lang w:val="en-US"/>
-        </w:rPr>
-        <w:t xml:space="preserve"> cha </w:t>
-      </w:r>
-      <w:proofErr w:type="spellStart"/>
-      <w:r>
-        <w:rPr>
-          <w:lang w:val="en-US"/>
-        </w:rPr>
-        <w:t>và</w:t>
-      </w:r>
-      <w:proofErr w:type="spellEnd"/>
-      <w:r>
-        <w:rPr>
-          <w:lang w:val="en-US"/>
-        </w:rPr>
-        <w:t xml:space="preserve"> con </w:t>
-      </w:r>
-      <w:proofErr w:type="spellStart"/>
-      <w:r>
-        <w:rPr>
-          <w:lang w:val="en-US"/>
-        </w:rPr>
-        <w:t>thông</w:t>
-      </w:r>
-      <w:proofErr w:type="spellEnd"/>
-      <w:r>
-        <w:rPr>
-          <w:lang w:val="en-US"/>
-        </w:rPr>
-        <w:t xml:space="preserve"> qua pipe</w:t>
-      </w:r>
-    </w:p>
-    <w:p>
-      <w:pPr>
-        <w:pStyle w:val="ListParagraph"/>
-        <w:numPr>
-          <w:ilvl w:val="2"/>
-          <w:numId w:val="2"/>
-        </w:numPr>
-        <w:rPr>
-          <w:lang w:val="en-US"/>
-        </w:rPr>
-      </w:pPr>
-      <w:proofErr w:type="spellStart"/>
-      <w:r>
-        <w:rPr>
-          <w:lang w:val="en-US"/>
-        </w:rPr>
-        <w:t>Phân</w:t>
-      </w:r>
-      <w:proofErr w:type="spellEnd"/>
-      <w:r>
-        <w:rPr>
-          <w:lang w:val="en-US"/>
-        </w:rPr>
-        <w:t xml:space="preserve"> </w:t>
-      </w:r>
-      <w:proofErr w:type="spellStart"/>
-      <w:r>
-        <w:rPr>
-          <w:lang w:val="en-US"/>
-        </w:rPr>
-        <w:t>tích</w:t>
-      </w:r>
-      <w:proofErr w:type="spellEnd"/>
-      <w:r>
-        <w:rPr>
-          <w:lang w:val="en-US"/>
-        </w:rPr>
-        <w:t xml:space="preserve"> </w:t>
-      </w:r>
-      <w:proofErr w:type="spellStart"/>
-      <w:r>
-        <w:rPr>
-          <w:lang w:val="en-US"/>
-        </w:rPr>
-        <w:t>cú</w:t>
-      </w:r>
-      <w:proofErr w:type="spellEnd"/>
-      <w:r>
-        <w:rPr>
-          <w:lang w:val="en-US"/>
-        </w:rPr>
-        <w:t xml:space="preserve"> </w:t>
-      </w:r>
-      <w:proofErr w:type="spellStart"/>
-      <w:r>
-        <w:rPr>
-          <w:lang w:val="en-US"/>
-        </w:rPr>
-        <w:t>pháp</w:t>
-      </w:r>
-      <w:proofErr w:type="spellEnd"/>
-      <w:r>
-        <w:rPr>
-          <w:lang w:val="en-US"/>
-        </w:rPr>
-        <w:t xml:space="preserve"> </w:t>
-      </w:r>
-      <w:proofErr w:type="spellStart"/>
-      <w:r>
-        <w:rPr>
-          <w:lang w:val="en-US"/>
-        </w:rPr>
-        <w:t>lệnh</w:t>
-      </w:r>
-      <w:proofErr w:type="spellEnd"/>
-      <w:r>
-        <w:rPr>
-          <w:lang w:val="en-US"/>
-        </w:rPr>
-        <w:t xml:space="preserve"> pipe</w:t>
-      </w:r>
-    </w:p>
-    <w:p>
-      <w:pPr>
-        <w:ind w:left="720" w:firstLine="360"/>
-        <w:rPr>
-          <w:lang w:val="en-US"/>
-        </w:rPr>
-      </w:pPr>
-      <w:proofErr w:type="spellStart"/>
-      <w:r>
-        <w:rPr>
-          <w:lang w:val="en-US"/>
-        </w:rPr>
-        <w:t>Hàm</w:t>
-      </w:r>
-      <w:proofErr w:type="spellEnd"/>
-      <w:r>
-        <w:rPr>
-          <w:lang w:val="en-US"/>
-        </w:rPr>
-        <w:t>:</w:t>
-      </w:r>
-      <w:r>
-        <w:rPr>
-          <w:lang w:val="en-US"/>
-        </w:rPr>
-        <w:t xml:space="preserve"> </w:t>
-      </w:r>
-      <w:r>
-        <w:rPr>
-          <w:rStyle w:val="pl-k"/>
-          <w:rFonts w:ascii="Consolas" w:hAnsi="Consolas"/>
-          <w:color w:val="D73A49"/>
-          <w:sz w:val="18"/>
-          <w:szCs w:val="18"/>
-          <w:shd w:val="clear" w:color="auto" w:fill="FFFFFF"/>
-        </w:rPr>
-        <w:t>bool</w:t>
-      </w:r>
-      <w:r>
-        <w:rPr>
-          <w:rFonts w:ascii="Consolas" w:hAnsi="Consolas"/>
-          <w:color w:val="24292E"/>
-          <w:sz w:val="18"/>
-          <w:szCs w:val="18"/>
-          <w:shd w:val="clear" w:color="auto" w:fill="FFFFFF"/>
-        </w:rPr>
-        <w:t xml:space="preserve"> </w:t>
-      </w:r>
-      <w:proofErr w:type="gramStart"/>
-      <w:r>
-        <w:rPr>
-          <w:rStyle w:val="pl-en"/>
-          <w:rFonts w:ascii="Consolas" w:hAnsi="Consolas"/>
-          <w:color w:val="6F42C1"/>
-          <w:sz w:val="18"/>
-          <w:szCs w:val="18"/>
-          <w:shd w:val="clear" w:color="auto" w:fill="FFFFFF"/>
-        </w:rPr>
-        <w:t>parsePipe</w:t>
-      </w:r>
-      <w:r>
-        <w:rPr>
-          <w:rFonts w:ascii="Consolas" w:hAnsi="Consolas"/>
-          <w:color w:val="24292E"/>
-          <w:sz w:val="18"/>
-          <w:szCs w:val="18"/>
-          <w:shd w:val="clear" w:color="auto" w:fill="FFFFFF"/>
-        </w:rPr>
-        <w:t>(</w:t>
-      </w:r>
-      <w:proofErr w:type="gramEnd"/>
-      <w:r>
-        <w:rPr>
-          <w:rStyle w:val="pl-k"/>
-          <w:rFonts w:ascii="Consolas" w:hAnsi="Consolas"/>
-          <w:color w:val="D73A49"/>
-          <w:sz w:val="18"/>
-          <w:szCs w:val="18"/>
-          <w:shd w:val="clear" w:color="auto" w:fill="FFFFFF"/>
-        </w:rPr>
-        <w:t>char</w:t>
-      </w:r>
-      <w:r>
-        <w:rPr>
-          <w:rFonts w:ascii="Consolas" w:hAnsi="Consolas"/>
-          <w:color w:val="24292E"/>
-          <w:sz w:val="18"/>
-          <w:szCs w:val="18"/>
-          <w:shd w:val="clear" w:color="auto" w:fill="FFFFFF"/>
-        </w:rPr>
-        <w:t xml:space="preserve">* args[], </w:t>
-      </w:r>
-      <w:r>
-        <w:rPr>
-          <w:rStyle w:val="pl-k"/>
-          <w:rFonts w:ascii="Consolas" w:hAnsi="Consolas"/>
-          <w:color w:val="D73A49"/>
-          <w:sz w:val="18"/>
-          <w:szCs w:val="18"/>
-          <w:shd w:val="clear" w:color="auto" w:fill="FFFFFF"/>
-        </w:rPr>
-        <w:t>char</w:t>
-      </w:r>
-      <w:r>
-        <w:rPr>
-          <w:rFonts w:ascii="Consolas" w:hAnsi="Consolas"/>
-          <w:color w:val="24292E"/>
-          <w:sz w:val="18"/>
-          <w:szCs w:val="18"/>
-          <w:shd w:val="clear" w:color="auto" w:fill="FFFFFF"/>
-        </w:rPr>
-        <w:t>* argsPipe[</w:t>
-      </w:r>
-      <w:r>
-        <w:rPr>
-          <w:rStyle w:val="pl-c1"/>
           <w:rFonts w:ascii="Consolas" w:hAnsi="Consolas"/>
           <w:color w:val="005CC5"/>
           <w:sz w:val="18"/>
           <w:szCs w:val="18"/>
           <w:shd w:val="clear" w:color="auto" w:fill="FFFFFF"/>
-        </w:rPr>
-        <w:t>2</w:t>
-      </w:r>
-      <w:r>
-        <w:rPr>
-          <w:rFonts w:ascii="Consolas" w:hAnsi="Consolas"/>
+          <w:lang w:val="en-US"/>
+        </w:rPr>
+      </w:pPr>
+      <w:r>
+        <w:rPr>
           <w:color w:val="24292E"/>
-          <w:sz w:val="18"/>
-          <w:szCs w:val="18"/>
-          <w:shd w:val="clear" w:color="auto" w:fill="FFFFFF"/>
-        </w:rPr>
-        <w:t>][MAX_ARG_SIZE])</w:t>
-      </w:r>
-    </w:p>
-    <w:p>
-      <w:pPr>
-        <w:pStyle w:val="ListParagraph"/>
-        <w:ind w:left="1080"/>
-        <w:rPr>
-          <w:lang w:val="en-US"/>
-        </w:rPr>
-      </w:pPr>
-      <w:proofErr w:type="spellStart"/>
-      <w:r>
-        <w:rPr>
-          <w:lang w:val="en-US"/>
-        </w:rPr>
-        <w:t>Mô</w:t>
-      </w:r>
-      <w:proofErr w:type="spellEnd"/>
-      <w:r>
-        <w:rPr>
-          <w:lang w:val="en-US"/>
-        </w:rPr>
-        <w:t xml:space="preserve"> </w:t>
-      </w:r>
-      <w:proofErr w:type="spellStart"/>
-      <w:r>
-        <w:rPr>
-          <w:lang w:val="en-US"/>
-        </w:rPr>
-        <w:t>tả</w:t>
-      </w:r>
-      <w:proofErr w:type="spellEnd"/>
-      <w:r>
-        <w:rPr>
-          <w:lang w:val="en-US"/>
-        </w:rPr>
-        <w:t>:</w:t>
-      </w:r>
-    </w:p>
-    <w:p>
-      <w:pPr>
-        <w:pStyle w:val="ListParagraph"/>
-        <w:numPr>
-          <w:ilvl w:val="2"/>
-          <w:numId w:val="2"/>
-        </w:numPr>
-        <w:rPr>
-          <w:lang w:val="en-US"/>
-        </w:rPr>
-      </w:pPr>
-      <w:proofErr w:type="spellStart"/>
-      <w:r>
-        <w:rPr>
-          <w:lang w:val="en-US"/>
-        </w:rPr>
-        <w:t>Thực</w:t>
-      </w:r>
-      <w:proofErr w:type="spellEnd"/>
-      <w:r>
-        <w:rPr>
-          <w:lang w:val="en-US"/>
-        </w:rPr>
-        <w:t xml:space="preserve"> </w:t>
-      </w:r>
-      <w:proofErr w:type="spellStart"/>
-      <w:r>
-        <w:rPr>
-          <w:lang w:val="en-US"/>
-        </w:rPr>
-        <w:t>hiện</w:t>
-      </w:r>
-      <w:proofErr w:type="spellEnd"/>
-      <w:r>
-        <w:rPr>
-          <w:lang w:val="en-US"/>
-        </w:rPr>
-        <w:t xml:space="preserve"> </w:t>
-      </w:r>
-      <w:proofErr w:type="spellStart"/>
-      <w:r>
-        <w:rPr>
-          <w:lang w:val="en-US"/>
-        </w:rPr>
-        <w:t>lệnh</w:t>
-      </w:r>
-      <w:proofErr w:type="spellEnd"/>
-      <w:r>
-        <w:rPr>
-          <w:lang w:val="en-US"/>
-        </w:rPr>
-        <w:t xml:space="preserve"> pipe</w:t>
-      </w:r>
-    </w:p>
-    <w:p>
-      <w:pPr>
-        <w:pStyle w:val="ListParagraph"/>
-        <w:ind w:left="1080"/>
-        <w:rPr>
-          <w:rFonts w:ascii="Consolas" w:hAnsi="Consolas"/>
-          <w:color w:val="24292E"/>
-          <w:sz w:val="18"/>
-          <w:szCs w:val="18"/>
-          <w:shd w:val="clear" w:color="auto" w:fill="FFFFFF"/>
-        </w:rPr>
-      </w:pPr>
-      <w:proofErr w:type="spellStart"/>
-      <w:r>
-        <w:rPr>
-          <w:lang w:val="en-US"/>
-        </w:rPr>
-        <w:t>Hàm</w:t>
-      </w:r>
-      <w:proofErr w:type="spellEnd"/>
-      <w:r>
-        <w:rPr>
-          <w:lang w:val="en-US"/>
-        </w:rPr>
-        <w:t xml:space="preserve">: </w:t>
-      </w:r>
-      <w:r>
-        <w:rPr>
-          <w:rStyle w:val="pl-k"/>
-          <w:rFonts w:ascii="Consolas" w:hAnsi="Consolas"/>
-          <w:color w:val="D73A49"/>
-          <w:sz w:val="18"/>
-          <w:szCs w:val="18"/>
-          <w:shd w:val="clear" w:color="auto" w:fill="FFFFFF"/>
-        </w:rPr>
-        <w:t>void</w:t>
-      </w:r>
-      <w:r>
-        <w:rPr>
-          <w:rFonts w:ascii="Consolas" w:hAnsi="Consolas"/>
-          <w:color w:val="24292E"/>
-          <w:sz w:val="18"/>
-          <w:szCs w:val="18"/>
-          <w:shd w:val="clear" w:color="auto" w:fill="FFFFFF"/>
-        </w:rPr>
-        <w:t xml:space="preserve"> </w:t>
-      </w:r>
-      <w:proofErr w:type="gramStart"/>
-      <w:r>
-        <w:rPr>
-          <w:rStyle w:val="pl-en"/>
-          <w:rFonts w:ascii="Consolas" w:hAnsi="Consolas"/>
-          <w:color w:val="6F42C1"/>
-          <w:sz w:val="18"/>
-          <w:szCs w:val="18"/>
-          <w:shd w:val="clear" w:color="auto" w:fill="FFFFFF"/>
-        </w:rPr>
-        <w:t>runPipedCommand</w:t>
-      </w:r>
-      <w:r>
-        <w:rPr>
-          <w:rFonts w:ascii="Consolas" w:hAnsi="Consolas"/>
-          <w:color w:val="24292E"/>
-          <w:sz w:val="18"/>
-          <w:szCs w:val="18"/>
-          <w:shd w:val="clear" w:color="auto" w:fill="FFFFFF"/>
-        </w:rPr>
-        <w:t>(</w:t>
-      </w:r>
-      <w:proofErr w:type="gramEnd"/>
-      <w:r>
-        <w:rPr>
-          <w:rStyle w:val="pl-k"/>
-          <w:rFonts w:ascii="Consolas" w:hAnsi="Consolas"/>
-          <w:color w:val="D73A49"/>
-          <w:sz w:val="18"/>
-          <w:szCs w:val="18"/>
-          <w:shd w:val="clear" w:color="auto" w:fill="FFFFFF"/>
-        </w:rPr>
-        <w:t>char</w:t>
-      </w:r>
-      <w:r>
-        <w:rPr>
-          <w:rFonts w:ascii="Consolas" w:hAnsi="Consolas"/>
-          <w:color w:val="24292E"/>
-          <w:sz w:val="18"/>
-          <w:szCs w:val="18"/>
-          <w:shd w:val="clear" w:color="auto" w:fill="FFFFFF"/>
-        </w:rPr>
-        <w:t>* argsPipe[</w:t>
-      </w:r>
-      <w:r>
-        <w:rPr>
-          <w:rStyle w:val="pl-c1"/>
+          <w:shd w:val="clear" w:color="auto" w:fill="FFFFFF"/>
+          <w:lang w:val="en-US"/>
+        </w:rPr>
+        <w:t xml:space="preserve">System call </w:t>
+      </w:r>
+      <w:r>
+        <w:rPr>
           <w:rFonts w:ascii="Consolas" w:hAnsi="Consolas"/>
           <w:color w:val="005CC5"/>
           <w:sz w:val="18"/>
           <w:szCs w:val="18"/>
           <w:shd w:val="clear" w:color="auto" w:fill="FFFFFF"/>
         </w:rPr>
-        <w:t>2</w:t>
-      </w:r>
-      <w:r>
-        <w:rPr>
-          <w:rFonts w:ascii="Consolas" w:hAnsi="Consolas"/>
-          <w:color w:val="24292E"/>
-          <w:sz w:val="18"/>
-          <w:szCs w:val="18"/>
-          <w:shd w:val="clear" w:color="auto" w:fill="FFFFFF"/>
-        </w:rPr>
-        <w:t>][MAX_ARG_SIZE])</w:t>
-      </w:r>
-    </w:p>
-    <w:p>
-      <w:pPr>
-        <w:pStyle w:val="ListParagraph"/>
-        <w:ind w:left="1080"/>
-        <w:rPr>
-          <w:color w:val="24292E"/>
-          <w:shd w:val="clear" w:color="auto" w:fill="FFFFFF"/>
-          <w:lang w:val="en-US"/>
-        </w:rPr>
-      </w:pPr>
-      <w:proofErr w:type="spellStart"/>
-      <w:r>
-        <w:rPr>
-          <w:color w:val="24292E"/>
-          <w:shd w:val="clear" w:color="auto" w:fill="FFFFFF"/>
-          <w:lang w:val="en-US"/>
-        </w:rPr>
-        <w:t>Mô</w:t>
-      </w:r>
-      <w:proofErr w:type="spellEnd"/>
-      <w:r>
-        <w:rPr>
-          <w:color w:val="24292E"/>
-          <w:shd w:val="clear" w:color="auto" w:fill="FFFFFF"/>
-          <w:lang w:val="en-US"/>
-        </w:rPr>
-        <w:t xml:space="preserve"> </w:t>
-      </w:r>
-      <w:proofErr w:type="spellStart"/>
-      <w:r>
-        <w:rPr>
-          <w:color w:val="24292E"/>
-          <w:shd w:val="clear" w:color="auto" w:fill="FFFFFF"/>
-          <w:lang w:val="en-US"/>
-        </w:rPr>
-        <w:t>tả</w:t>
-      </w:r>
-      <w:proofErr w:type="spellEnd"/>
-      <w:r>
-        <w:rPr>
-          <w:color w:val="24292E"/>
-          <w:shd w:val="clear" w:color="auto" w:fill="FFFFFF"/>
-          <w:lang w:val="en-US"/>
-        </w:rPr>
-        <w:t>:</w:t>
-      </w:r>
-      <w:r>
-        <w:rPr>
-          <w:color w:val="24292E"/>
-          <w:shd w:val="clear" w:color="auto" w:fill="FFFFFF"/>
-          <w:lang w:val="en-US"/>
-        </w:rPr>
-        <w:t xml:space="preserve"> </w:t>
-      </w:r>
-    </w:p>
-    <w:p>
-      <w:pPr>
-        <w:pStyle w:val="ListParagraph"/>
-        <w:ind w:left="1080"/>
+        <w:t>execvp</w:t>
+      </w:r>
+      <w:r>
         <w:rPr>
           <w:rFonts w:ascii="Consolas" w:hAnsi="Consolas"/>
           <w:color w:val="005CC5"/>
@@ -3711,14 +3585,7 @@
           <w:shd w:val="clear" w:color="auto" w:fill="FFFFFF"/>
           <w:lang w:val="en-US"/>
         </w:rPr>
-      </w:pPr>
-      <w:r>
-        <w:rPr>
-          <w:color w:val="24292E"/>
-          <w:shd w:val="clear" w:color="auto" w:fill="FFFFFF"/>
-          <w:lang w:val="en-US"/>
-        </w:rPr>
-        <w:t xml:space="preserve">System call </w:t>
+        <w:t>:</w:t>
       </w:r>
       <w:r>
         <w:rPr>
@@ -3727,10 +3594,15 @@
           <w:sz w:val="18"/>
           <w:szCs w:val="18"/>
           <w:shd w:val="clear" w:color="auto" w:fill="FFFFFF"/>
-        </w:rPr>
-        <w:t>execvp</w:t>
-      </w:r>
-      <w:r>
+          <w:lang w:val="en-US"/>
+        </w:rPr>
+        <w:t xml:space="preserve"> Khoa</w:t>
+      </w:r>
+    </w:p>
+    <w:p>
+      <w:pPr>
+        <w:pStyle w:val="ListParagraph"/>
+        <w:ind w:left="1080"/>
         <w:rPr>
           <w:rFonts w:ascii="Consolas" w:hAnsi="Consolas"/>
           <w:color w:val="005CC5"/>
@@ -3739,13 +3611,17 @@
           <w:shd w:val="clear" w:color="auto" w:fill="FFFFFF"/>
           <w:lang w:val="en-US"/>
         </w:rPr>
-        <w:t>:</w:t>
-      </w:r>
-    </w:p>
-    <w:p>
-      <w:pPr>
-        <w:pStyle w:val="ListParagraph"/>
-        <w:ind w:left="1080"/>
+      </w:pPr>
+      <w:r>
+        <w:rPr>
+          <w:color w:val="24292E"/>
+          <w:shd w:val="clear" w:color="auto" w:fill="FFFFFF"/>
+          <w:lang w:val="en-US"/>
+        </w:rPr>
+        <w:t xml:space="preserve">System call </w:t>
+      </w:r>
+      <w:proofErr w:type="gramStart"/>
+      <w:r>
         <w:rPr>
           <w:rFonts w:ascii="Consolas" w:hAnsi="Consolas"/>
           <w:color w:val="005CC5"/>
@@ -3754,16 +3630,9 @@
           <w:shd w:val="clear" w:color="auto" w:fill="FFFFFF"/>
           <w:lang w:val="en-US"/>
         </w:rPr>
-      </w:pPr>
-      <w:r>
-        <w:rPr>
-          <w:color w:val="24292E"/>
-          <w:shd w:val="clear" w:color="auto" w:fill="FFFFFF"/>
-          <w:lang w:val="en-US"/>
-        </w:rPr>
-        <w:t xml:space="preserve">System call </w:t>
-      </w:r>
-      <w:proofErr w:type="gramStart"/>
+        <w:t>wait(</w:t>
+      </w:r>
+      <w:proofErr w:type="gramEnd"/>
       <w:r>
         <w:rPr>
           <w:rFonts w:ascii="Consolas" w:hAnsi="Consolas"/>
@@ -3773,9 +3642,8 @@
           <w:shd w:val="clear" w:color="auto" w:fill="FFFFFF"/>
           <w:lang w:val="en-US"/>
         </w:rPr>
-        <w:t>wait(</w:t>
-      </w:r>
-      <w:proofErr w:type="gramEnd"/>
+        <w:t>):</w:t>
+      </w:r>
       <w:r>
         <w:rPr>
           <w:rFonts w:ascii="Consolas" w:hAnsi="Consolas"/>
@@ -3785,7 +3653,7 @@
           <w:shd w:val="clear" w:color="auto" w:fill="FFFFFF"/>
           <w:lang w:val="en-US"/>
         </w:rPr>
-        <w:t>):</w:t>
+        <w:t xml:space="preserve"> Khoa</w:t>
       </w:r>
     </w:p>
     <w:p>
@@ -3823,6 +3691,15 @@
           <w:lang w:val="en-US"/>
         </w:rPr>
         <w:t>:</w:t>
+      </w:r>
+      <w:r>
+        <w:rPr>
+          <w:rFonts w:ascii="Times New Roman" w:hAnsi="Times New Roman"/>
+          <w:b/>
+          <w:sz w:val="24"/>
+          <w:lang w:val="en-US"/>
+        </w:rPr>
+        <w:t xml:space="preserve"> Khoa</w:t>
       </w:r>
     </w:p>
     <w:p>
@@ -3863,6 +3740,17 @@
           <w:lang w:val="en-US"/>
         </w:rPr>
         <w:t>, dup:</w:t>
+      </w:r>
+      <w:r>
+        <w:rPr>
+          <w:rFonts w:ascii="Consolas" w:hAnsi="Consolas"/>
+          <w:color w:val="005CC5"/>
+          <w:sz w:val="18"/>
+          <w:szCs w:val="18"/>
+          <w:shd w:val="clear" w:color="auto" w:fill="FFFFFF"/>
+          <w:lang w:val="en-US"/>
+        </w:rPr>
+        <w:t xml:space="preserve"> Khoa</w:t>
       </w:r>
     </w:p>
     <w:p>
@@ -3888,35 +3776,7 @@
           <w:sz w:val="32"/>
           <w:szCs w:val="32"/>
         </w:rPr>
-        <w:t>Ki</w:t>
-      </w:r>
-      <w:r>
-        <w:rPr>
-          <w:sz w:val="32"/>
-          <w:szCs w:val="32"/>
-        </w:rPr>
-        <w:t>ể</w:t>
-      </w:r>
-      <w:r>
-        <w:rPr>
-          <w:sz w:val="32"/>
-          <w:szCs w:val="32"/>
-        </w:rPr>
-        <w:t>m th</w:t>
-      </w:r>
-      <w:r>
-        <w:rPr>
-          <w:sz w:val="32"/>
-          <w:szCs w:val="32"/>
-        </w:rPr>
-        <w:t>ử</w:t>
-      </w:r>
-      <w:r>
-        <w:rPr>
-          <w:sz w:val="32"/>
-          <w:szCs w:val="32"/>
-        </w:rPr>
-        <w:t>(screen shot)</w:t>
+        <w:t>Kiểm thử(screen shot)</w:t>
       </w:r>
     </w:p>
     <w:p>
@@ -3937,6 +3797,13 @@
         </w:rPr>
         <w:t>Simple commands with child processes</w:t>
       </w:r>
+      <w:r>
+        <w:rPr>
+          <w:rFonts w:ascii="Times New Roman" w:hAnsi="Times New Roman"/>
+          <w:lang w:val="en-US"/>
+        </w:rPr>
+        <w:t xml:space="preserve"> (Long)</w:t>
+      </w:r>
     </w:p>
     <w:p>
       <w:pPr>
@@ -3956,6 +3823,13 @@
         </w:rPr>
         <w:t>Simple command with &amp;</w:t>
       </w:r>
+      <w:r>
+        <w:rPr>
+          <w:rFonts w:ascii="Times New Roman" w:hAnsi="Times New Roman"/>
+          <w:lang w:val="en-US"/>
+        </w:rPr>
+        <w:t xml:space="preserve"> (Long)</w:t>
+      </w:r>
     </w:p>
     <w:p>
       <w:pPr>
@@ -3975,6 +3849,13 @@
         </w:rPr>
         <w:t>Output redirection</w:t>
       </w:r>
+      <w:r>
+        <w:rPr>
+          <w:rFonts w:ascii="Times New Roman" w:hAnsi="Times New Roman"/>
+          <w:lang w:val="en-US"/>
+        </w:rPr>
+        <w:t xml:space="preserve"> (Bảo)</w:t>
+      </w:r>
     </w:p>
     <w:p>
       <w:pPr>
@@ -3994,6 +3875,13 @@
         </w:rPr>
         <w:t>Input redirection</w:t>
       </w:r>
+      <w:r>
+        <w:rPr>
+          <w:rFonts w:ascii="Times New Roman" w:hAnsi="Times New Roman"/>
+          <w:lang w:val="en-US"/>
+        </w:rPr>
+        <w:t xml:space="preserve"> (Bảo)</w:t>
+      </w:r>
     </w:p>
     <w:p>
       <w:pPr>
@@ -4013,6 +3901,20 @@
         </w:rPr>
         <w:t>Two commands with a pipe</w:t>
       </w:r>
+      <w:r>
+        <w:rPr>
+          <w:rFonts w:ascii="Times New Roman" w:hAnsi="Times New Roman"/>
+          <w:lang w:val="en-US"/>
+        </w:rPr>
+        <w:t xml:space="preserve"> (</w:t>
+      </w:r>
+      <w:r>
+        <w:rPr>
+          <w:rFonts w:ascii="Times New Roman" w:hAnsi="Times New Roman"/>
+          <w:lang w:val="en-US"/>
+        </w:rPr>
+        <w:t>Bảo)</w:t>
+      </w:r>
     </w:p>
     <w:p>
       <w:pPr>
@@ -4031,35 +3933,7 @@
           <w:sz w:val="32"/>
           <w:szCs w:val="32"/>
         </w:rPr>
-        <w:t>Tài li</w:t>
-      </w:r>
-      <w:r>
-        <w:rPr>
-          <w:sz w:val="32"/>
-          <w:szCs w:val="32"/>
-        </w:rPr>
-        <w:t>ệ</w:t>
-      </w:r>
-      <w:r>
-        <w:rPr>
-          <w:sz w:val="32"/>
-          <w:szCs w:val="32"/>
-        </w:rPr>
-        <w:t>u tham kh</w:t>
-      </w:r>
-      <w:r>
-        <w:rPr>
-          <w:sz w:val="32"/>
-          <w:szCs w:val="32"/>
-        </w:rPr>
-        <w:t>ả</w:t>
-      </w:r>
-      <w:r>
-        <w:rPr>
-          <w:sz w:val="32"/>
-          <w:szCs w:val="32"/>
-        </w:rPr>
-        <w:t>o</w:t>
+        <w:t>Tài liệu tham khảo</w:t>
       </w:r>
     </w:p>
     <w:p>
@@ -4109,10 +3983,7 @@
     <w:p>
       <w:pPr>
         <w:pStyle w:val="ListParagraph"/>
-        <w:numPr>
-          <w:ilvl w:val="0"/>
-          <w:numId w:val="5"/>
-        </w:numPr>
+        <w:ind w:left="1080"/>
       </w:pPr>
     </w:p>
     <w:sectPr>

</xml_diff>